<commit_message>
manual zonas pagas mixtas
</commit_message>
<xml_diff>
--- a/Adatrap/Zonas Pagas/ManualDeUsuarioADATRAP_ZonasPagasPago2.docx
+++ b/Adatrap/Zonas Pagas/ManualDeUsuarioADATRAP_ZonasPagasPago2.docx
@@ -141,6 +141,7 @@
                     <w:dataBinding w:prefixMappings="xmlns:ns0='http://schemas.openxmlformats.org/package/2006/metadata/core-properties' xmlns:ns1='http://purl.org/dc/elements/1.1/'" w:xpath="/ns0:coreProperties[1]/ns1:title[1]" w:storeItemID="{6C3C8BC8-F283-45AE-878A-BAB7291924A1}"/>
                     <w:text/>
                   </w:sdtPr>
+                  <w:sdtEndPr/>
                   <w:sdtContent>
                     <w:r>
                       <w:rPr>
@@ -172,6 +173,7 @@
                 <w:dataBinding w:prefixMappings="xmlns:ns0='http://schemas.openxmlformats.org/package/2006/metadata/core-properties' xmlns:ns1='http://purl.org/dc/elements/1.1/'" w:xpath="/ns0:coreProperties[1]/ns1:subject[1]" w:storeItemID="{6C3C8BC8-F283-45AE-878A-BAB7291924A1}"/>
                 <w:text/>
               </w:sdtPr>
+              <w:sdtEndPr/>
               <w:sdtContent>
                 <w:tc>
                   <w:tcPr>
@@ -197,7 +199,15 @@
                         <w:sz w:val="28"/>
                         <w:szCs w:val="28"/>
                       </w:rPr>
-                      <w:t>Modulo para la obtención de factores de pago en Zonas Pagas Mixtas</w:t>
+                      <w:t>Mó</w:t>
+                    </w:r>
+                    <w:r>
+                      <w:rPr>
+                        <w:rFonts w:eastAsiaTheme="majorEastAsia" w:cs="Times New Roman"/>
+                        <w:sz w:val="28"/>
+                        <w:szCs w:val="28"/>
+                      </w:rPr>
+                      <w:t>dulo para la obtención de factores de pago en Zonas Pagas Mixtas</w:t>
                     </w:r>
                   </w:p>
                 </w:tc>
@@ -239,6 +249,7 @@
                 <w:dataBinding w:prefixMappings="xmlns:ns0='http://schemas.openxmlformats.org/package/2006/metadata/core-properties' xmlns:ns1='http://purl.org/dc/elements/1.1/'" w:xpath="/ns0:coreProperties[1]/ns1:creator[1]" w:storeItemID="{6C3C8BC8-F283-45AE-878A-BAB7291924A1}"/>
                 <w:text/>
               </w:sdtPr>
+              <w:sdtEndPr/>
               <w:sdtContent>
                 <w:tc>
                   <w:tcPr>
@@ -295,6 +306,7 @@
                   <w:calendar w:val="gregorian"/>
                 </w:date>
               </w:sdtPr>
+              <w:sdtEndPr/>
               <w:sdtContent>
                 <w:tc>
                   <w:tcPr>
@@ -323,13 +335,16 @@
           </w:tr>
         </w:tbl>
         <w:p/>
-        <w:p/>
+        <w:p>
+          <w:bookmarkStart w:id="0" w:name="_GoBack"/>
+          <w:bookmarkEnd w:id="0"/>
+        </w:p>
         <w:p>
           <w:pPr>
             <w:pStyle w:val="Sinespaciado"/>
           </w:pPr>
           <w:r>
-            <w:t>Marcela Munizaga</w:t>
+            <w:t>Mauricio Zúñiga</w:t>
           </w:r>
         </w:p>
         <w:p>
@@ -391,6 +406,7 @@
               <w:docPartUnique/>
             </w:docPartObj>
           </w:sdtPr>
+          <w:sdtEndPr/>
           <w:sdtContent>
             <w:p>
               <w:pPr>
@@ -450,7 +466,7 @@
                 </w:rPr>
                 <w:fldChar w:fldCharType="separate"/>
               </w:r>
-              <w:hyperlink w:anchor="_Toc17831786" w:history="1">
+              <w:hyperlink w:anchor="_Toc17884478" w:history="1">
                 <w:r>
                   <w:rPr>
                     <w:rStyle w:val="Hipervnculo"/>
@@ -492,7 +508,7 @@
                     <w:noProof/>
                     <w:webHidden/>
                   </w:rPr>
-                  <w:instrText xml:space="preserve"> PAGEREF _Toc17831786 \h </w:instrText>
+                  <w:instrText xml:space="preserve"> PAGEREF _Toc17884478 \h </w:instrText>
                 </w:r>
                 <w:r>
                   <w:rPr>
@@ -536,7 +552,7 @@
                   <w:lang w:eastAsia="es-ES"/>
                 </w:rPr>
               </w:pPr>
-              <w:hyperlink w:anchor="_Toc17831787" w:history="1">
+              <w:hyperlink w:anchor="_Toc17884479" w:history="1">
                 <w:r>
                   <w:rPr>
                     <w:rStyle w:val="Hipervnculo"/>
@@ -578,7 +594,7 @@
                     <w:noProof/>
                     <w:webHidden/>
                   </w:rPr>
-                  <w:instrText xml:space="preserve"> PAGEREF _Toc17831787 \h </w:instrText>
+                  <w:instrText xml:space="preserve"> PAGEREF _Toc17884479 \h </w:instrText>
                 </w:r>
                 <w:r>
                   <w:rPr>
@@ -622,7 +638,7 @@
                   <w:lang w:eastAsia="es-ES"/>
                 </w:rPr>
               </w:pPr>
-              <w:hyperlink w:anchor="_Toc17831788" w:history="1">
+              <w:hyperlink w:anchor="_Toc17884480" w:history="1">
                 <w:r>
                   <w:rPr>
                     <w:rStyle w:val="Hipervnculo"/>
@@ -666,7 +682,7 @@
                     <w:noProof/>
                     <w:webHidden/>
                   </w:rPr>
-                  <w:instrText xml:space="preserve"> PAGEREF _Toc17831788 \h </w:instrText>
+                  <w:instrText xml:space="preserve"> PAGEREF _Toc17884480 \h </w:instrText>
                 </w:r>
                 <w:r>
                   <w:rPr>
@@ -710,7 +726,7 @@
                   <w:lang w:eastAsia="es-ES"/>
                 </w:rPr>
               </w:pPr>
-              <w:hyperlink w:anchor="_Toc17831789" w:history="1">
+              <w:hyperlink w:anchor="_Toc17884481" w:history="1">
                 <w:r>
                   <w:rPr>
                     <w:rStyle w:val="Hipervnculo"/>
@@ -752,7 +768,7 @@
                     <w:noProof/>
                     <w:webHidden/>
                   </w:rPr>
-                  <w:instrText xml:space="preserve"> PAGEREF _Toc17831789 \h </w:instrText>
+                  <w:instrText xml:space="preserve"> PAGEREF _Toc17884481 \h </w:instrText>
                 </w:r>
                 <w:r>
                   <w:rPr>
@@ -772,7 +788,7 @@
                     <w:noProof/>
                     <w:webHidden/>
                   </w:rPr>
-                  <w:t>6</w:t>
+                  <w:t>5</w:t>
                 </w:r>
                 <w:r>
                   <w:rPr>
@@ -796,7 +812,7 @@
                   <w:lang w:eastAsia="es-ES"/>
                 </w:rPr>
               </w:pPr>
-              <w:hyperlink w:anchor="_Toc17831790" w:history="1">
+              <w:hyperlink w:anchor="_Toc17884482" w:history="1">
                 <w:r>
                   <w:rPr>
                     <w:rStyle w:val="Hipervnculo"/>
@@ -838,7 +854,7 @@
                     <w:noProof/>
                     <w:webHidden/>
                   </w:rPr>
-                  <w:instrText xml:space="preserve"> PAGEREF _Toc17831790 \h </w:instrText>
+                  <w:instrText xml:space="preserve"> PAGEREF _Toc17884482 \h </w:instrText>
                 </w:r>
                 <w:r>
                   <w:rPr>
@@ -858,7 +874,7 @@
                     <w:noProof/>
                     <w:webHidden/>
                   </w:rPr>
-                  <w:t>7</w:t>
+                  <w:t>6</w:t>
                 </w:r>
                 <w:r>
                   <w:rPr>
@@ -917,11 +933,11 @@
         </w:numPr>
         <w:outlineLvl w:val="0"/>
       </w:pPr>
-      <w:bookmarkStart w:id="0" w:name="_Toc17831786"/>
+      <w:bookmarkStart w:id="1" w:name="_Toc17884478"/>
       <w:r>
         <w:t>Introducción</w:t>
       </w:r>
-      <w:bookmarkEnd w:id="0"/>
+      <w:bookmarkEnd w:id="1"/>
     </w:p>
     <w:p>
       <w:pPr>
@@ -1034,13 +1050,13 @@
         </w:numPr>
         <w:outlineLvl w:val="0"/>
       </w:pPr>
-      <w:bookmarkStart w:id="1" w:name="_Toc513733119"/>
-      <w:bookmarkStart w:id="2" w:name="_Toc17831787"/>
+      <w:bookmarkStart w:id="2" w:name="_Toc513733119"/>
+      <w:bookmarkStart w:id="3" w:name="_Toc17884479"/>
       <w:r>
         <w:t>Datos de entrada</w:t>
       </w:r>
-      <w:bookmarkEnd w:id="1"/>
       <w:bookmarkEnd w:id="2"/>
+      <w:bookmarkEnd w:id="3"/>
     </w:p>
     <w:p>
       <w:pPr>
@@ -1060,10 +1076,44 @@
         <w:rPr>
           <w:rFonts w:ascii="Arial" w:hAnsi="Arial" w:cs="Arial"/>
         </w:rPr>
-        <w:t>Como este nuevo cálculo está inserto dentro de ADATRAP comparte los archivos de entrada ya explicados en el manual de referencia como: rutas, secuencia de paradas, frecuencias, velocidades, entre otros. En esta sección se describirá el archivo de DetalleServiciosZonasPagas</w:t>
-      </w:r>
-      <w:bookmarkStart w:id="3" w:name="_GoBack"/>
-      <w:bookmarkEnd w:id="3"/>
+        <w:t>E</w:t>
+      </w:r>
+      <w:r>
+        <w:rPr>
+          <w:rFonts w:ascii="Arial" w:hAnsi="Arial" w:cs="Arial"/>
+        </w:rPr>
+        <w:t xml:space="preserve">ste nuevo cálculo está inserto dentro de ADATRAP </w:t>
+      </w:r>
+      <w:r>
+        <w:rPr>
+          <w:rFonts w:ascii="Arial" w:hAnsi="Arial" w:cs="Arial"/>
+        </w:rPr>
+        <w:t xml:space="preserve">por lo que </w:t>
+      </w:r>
+      <w:r>
+        <w:rPr>
+          <w:rFonts w:ascii="Arial" w:hAnsi="Arial" w:cs="Arial"/>
+        </w:rPr>
+        <w:t xml:space="preserve">comparte los archivos de entrada ya explicados en el manual de referencia como: rutas, secuencia de paradas, frecuencias, velocidades, entre otros. En esta sección se describirá el archivo de </w:t>
+      </w:r>
+      <w:r>
+        <w:rPr>
+          <w:rFonts w:ascii="Arial" w:hAnsi="Arial" w:cs="Arial"/>
+        </w:rPr>
+        <w:t>Diccionario-</w:t>
+      </w:r>
+      <w:r>
+        <w:rPr>
+          <w:rFonts w:ascii="Arial" w:hAnsi="Arial" w:cs="Arial"/>
+        </w:rPr>
+        <w:t>DetalleServicioZP</w:t>
+      </w:r>
+      <w:r>
+        <w:rPr>
+          <w:rFonts w:ascii="Arial" w:hAnsi="Arial" w:cs="Arial"/>
+        </w:rPr>
+        <w:t xml:space="preserve"> el cual tuvo modificaciones adicionales para este proyecto en particular</w:t>
+      </w:r>
     </w:p>
     <w:p>
       <w:pPr>
@@ -1082,7 +1132,7 @@
         </w:rPr>
       </w:pPr>
       <w:bookmarkStart w:id="4" w:name="_Toc343782178"/>
-      <w:bookmarkStart w:id="5" w:name="_Toc17831788"/>
+      <w:bookmarkStart w:id="5" w:name="_Toc17884480"/>
       <w:r>
         <w:rPr>
           <w:rFonts w:ascii="Times New Roman" w:hAnsi="Times New Roman" w:cs="Times New Roman"/>
@@ -1136,46 +1186,63 @@
     <w:p>
       <w:pPr>
         <w:pStyle w:val="Sinespaciado"/>
-        <w:ind w:firstLine="708"/>
-        <w:rPr>
-          <w:rFonts w:cs="Times New Roman"/>
+        <w:rPr>
+          <w:rFonts w:ascii="Arial" w:hAnsi="Arial" w:cs="Arial"/>
           <w:lang w:val="es-CL"/>
         </w:rPr>
       </w:pPr>
       <w:r>
         <w:rPr>
-          <w:rFonts w:cs="Times New Roman"/>
+          <w:rFonts w:ascii="Arial" w:hAnsi="Arial" w:cs="Arial"/>
           <w:lang w:val="es-CL"/>
         </w:rPr>
-        <w:t>El siguiente archivo corresponde a información detallada de las zonas pagas</w:t>
-      </w:r>
-      <w:r>
-        <w:rPr>
-          <w:rFonts w:cs="Times New Roman"/>
+        <w:t xml:space="preserve">El primer cambio no tiene relación con el formato de los datos </w:t>
+      </w:r>
+      <w:r>
+        <w:rPr>
+          <w:rFonts w:ascii="Arial" w:hAnsi="Arial" w:cs="Arial"/>
           <w:lang w:val="es-CL"/>
         </w:rPr>
-        <w:t xml:space="preserve">. </w:t>
-      </w:r>
-      <w:r>
-        <w:rPr>
-          <w:rFonts w:cs="Times New Roman"/>
+        <w:t>y corresponde a la frecuencia con que este archivo se actualizará en los procesos, a partir de agosto 2019 este archivo será entregado en forma quincenal para poder estar actualizado con la real operación y velocidad de los cambios en el tema de zonas pagas.</w:t>
+      </w:r>
+    </w:p>
+    <w:p>
+      <w:pPr>
+        <w:pStyle w:val="Sinespaciado"/>
+        <w:rPr>
+          <w:rFonts w:ascii="Arial" w:hAnsi="Arial" w:cs="Arial"/>
           <w:lang w:val="es-CL"/>
         </w:rPr>
-        <w:t xml:space="preserve">Los campos de este archivo único deben estar separados por punto y coma “;”, el archivo contiene el siguiente </w:t>
-      </w:r>
-      <w:r>
-        <w:rPr>
-          <w:rFonts w:cs="Times New Roman"/>
+      </w:pPr>
+    </w:p>
+    <w:p>
+      <w:pPr>
+        <w:pStyle w:val="Sinespaciado"/>
+        <w:rPr>
+          <w:rFonts w:ascii="Arial" w:hAnsi="Arial" w:cs="Arial"/>
           <w:lang w:val="es-CL"/>
         </w:rPr>
-        <w:t>header:</w:t>
+      </w:pPr>
+      <w:r>
+        <w:rPr>
+          <w:rFonts w:ascii="Arial" w:hAnsi="Arial" w:cs="Arial"/>
+          <w:lang w:val="es-CL"/>
+        </w:rPr>
+        <w:t>El archivo corresponde a un archivo de texto en formato CSV</w:t>
+      </w:r>
+      <w:r>
+        <w:rPr>
+          <w:rFonts w:ascii="Arial" w:hAnsi="Arial" w:cs="Arial"/>
+          <w:lang w:val="es-CL"/>
+        </w:rPr>
+        <w:t>, que contiene los campos que se muestran en la Tabla 1.</w:t>
       </w:r>
     </w:p>
     <w:p>
       <w:pPr>
         <w:pStyle w:val="Sinespaciado"/>
         <w:rPr>
-          <w:rFonts w:cs="Times New Roman"/>
+          <w:rFonts w:ascii="Arial" w:hAnsi="Arial" w:cs="Arial"/>
           <w:lang w:val="es-CL"/>
         </w:rPr>
       </w:pPr>
@@ -1184,394 +1251,7 @@
       <w:pPr>
         <w:pStyle w:val="Sinespaciado"/>
         <w:rPr>
-          <w:rFonts w:cs="Times New Roman"/>
-          <w:lang w:val="es-CL"/>
-        </w:rPr>
-      </w:pPr>
-      <w:r>
-        <w:rPr>
-          <w:rFonts w:cs="Times New Roman"/>
-          <w:noProof/>
-          <w:lang w:eastAsia="es-ES"/>
-        </w:rPr>
-        <w:drawing>
-          <wp:inline distT="0" distB="0" distL="0" distR="0" wp14:anchorId="79FE998E" wp14:editId="3755DE23">
-            <wp:extent cx="5390515" cy="2360295"/>
-            <wp:effectExtent l="19050" t="0" r="635" b="0"/>
-            <wp:docPr id="10" name="Imagen 8"/>
-            <wp:cNvGraphicFramePr>
-              <a:graphicFrameLocks xmlns:a="http://schemas.openxmlformats.org/drawingml/2006/main" noChangeAspect="1"/>
-            </wp:cNvGraphicFramePr>
-            <a:graphic xmlns:a="http://schemas.openxmlformats.org/drawingml/2006/main">
-              <a:graphicData uri="http://schemas.openxmlformats.org/drawingml/2006/picture">
-                <pic:pic xmlns:pic="http://schemas.openxmlformats.org/drawingml/2006/picture">
-                  <pic:nvPicPr>
-                    <pic:cNvPr id="0" name="Picture 8"/>
-                    <pic:cNvPicPr>
-                      <a:picLocks noChangeAspect="1" noChangeArrowheads="1"/>
-                    </pic:cNvPicPr>
-                  </pic:nvPicPr>
-                  <pic:blipFill>
-                    <a:blip r:embed="rId10"/>
-                    <a:srcRect/>
-                    <a:stretch>
-                      <a:fillRect/>
-                    </a:stretch>
-                  </pic:blipFill>
-                  <pic:spPr bwMode="auto">
-                    <a:xfrm>
-                      <a:off x="0" y="0"/>
-                      <a:ext cx="5390515" cy="2360295"/>
-                    </a:xfrm>
-                    <a:prstGeom prst="rect">
-                      <a:avLst/>
-                    </a:prstGeom>
-                    <a:noFill/>
-                    <a:ln w="9525">
-                      <a:noFill/>
-                      <a:miter lim="800000"/>
-                      <a:headEnd/>
-                      <a:tailEnd/>
-                    </a:ln>
-                  </pic:spPr>
-                </pic:pic>
-              </a:graphicData>
-            </a:graphic>
-          </wp:inline>
-        </w:drawing>
-      </w:r>
-    </w:p>
-    <w:p>
-      <w:pPr>
-        <w:pStyle w:val="Sinespaciado"/>
-        <w:rPr>
-          <w:rFonts w:cs="Times New Roman"/>
-          <w:lang w:val="es-CL"/>
-        </w:rPr>
-      </w:pPr>
-      <w:r>
-        <w:rPr>
-          <w:rFonts w:cs="Times New Roman"/>
-          <w:lang w:val="es-CL"/>
-        </w:rPr>
-        <w:t>Nota: Estandarizar coordenadas de paradas, pero la mejor solución es utilizar las coordenadas y comunas de la base de Infra que es lo oficial.</w:t>
-      </w:r>
-    </w:p>
-    <w:p>
-      <w:pPr>
-        <w:pStyle w:val="Sinespaciado"/>
-        <w:rPr>
-          <w:rFonts w:cs="Times New Roman"/>
-          <w:lang w:val="es-CL"/>
-        </w:rPr>
-      </w:pPr>
-      <w:r>
-        <w:rPr>
-          <w:rFonts w:cs="Times New Roman"/>
-          <w:lang w:val="es-CL"/>
-        </w:rPr>
-        <w:t xml:space="preserve">Nota: Se chequea que los validadores registrados con TRX estén en la base e datos y se verifica que el código de ZP exista (el sistema dará una alerta al respecto). </w:t>
-      </w:r>
-    </w:p>
-    <w:p>
-      <w:pPr>
-        <w:pStyle w:val="Sinespaciado"/>
-        <w:ind w:firstLine="708"/>
-        <w:rPr>
-          <w:rFonts w:cs="Times New Roman"/>
-          <w:lang w:val="es-CL"/>
-        </w:rPr>
-      </w:pPr>
-    </w:p>
-    <w:p>
-      <w:pPr>
-        <w:pStyle w:val="Sinespaciado"/>
-        <w:rPr>
-          <w:rFonts w:cs="Times New Roman"/>
-          <w:lang w:val="es-CL"/>
-        </w:rPr>
-      </w:pPr>
-      <w:r>
-        <w:rPr>
-          <w:rFonts w:cs="Times New Roman"/>
-          <w:lang w:val="es-CL"/>
-        </w:rPr>
-        <w:t>Los encabezados del archivo son:</w:t>
-      </w:r>
-    </w:p>
-    <w:p>
-      <w:pPr>
-        <w:pStyle w:val="Sinespaciado"/>
-        <w:rPr>
-          <w:rFonts w:cs="Times New Roman"/>
-          <w:lang w:val="es-CL"/>
-        </w:rPr>
-      </w:pPr>
-      <w:r>
-        <w:rPr>
-          <w:rFonts w:cs="Times New Roman"/>
-          <w:lang w:val="es-CL"/>
-        </w:rPr>
-        <w:t>;;;;;;;;;;;;;;;;;;;;;;;;;;;;;;;;;;</w:t>
-      </w:r>
-    </w:p>
-    <w:p>
-      <w:pPr>
-        <w:pStyle w:val="Sinespaciado"/>
-        <w:rPr>
-          <w:rFonts w:cs="Times New Roman"/>
-          <w:lang w:val="es-CL"/>
-        </w:rPr>
-      </w:pPr>
-      <w:r>
-        <w:rPr>
-          <w:rFonts w:cs="Times New Roman"/>
-          <w:lang w:val="es-CL"/>
-        </w:rPr>
-        <w:t>Servicios por Zona Paga vigentes desde el 20-05-2014;;;;;;;;;;;;;;;;;;;;;;;;;;;;;;;;;;</w:t>
-      </w:r>
-    </w:p>
-    <w:p>
-      <w:pPr>
-        <w:pStyle w:val="Sinespaciado"/>
-        <w:rPr>
-          <w:rFonts w:cs="Times New Roman"/>
-          <w:lang w:val="es-CL"/>
-        </w:rPr>
-      </w:pPr>
-      <w:r>
-        <w:rPr>
-          <w:rFonts w:cs="Times New Roman"/>
-          <w:lang w:val="es-CL"/>
-        </w:rPr>
-        <w:t>;;;;;;;;;;;;OPERACIONES;;;;;;;;;;;;;;;;;;;;;;</w:t>
-      </w:r>
-    </w:p>
-    <w:p>
-      <w:pPr>
-        <w:pStyle w:val="Sinespaciado"/>
-        <w:rPr>
-          <w:rFonts w:cs="Times New Roman"/>
-          <w:lang w:val="es-CL"/>
-        </w:rPr>
-      </w:pPr>
-      <w:r>
-        <w:rPr>
-          <w:rFonts w:cs="Times New Roman"/>
-          <w:lang w:val="es-CL"/>
-        </w:rPr>
-        <w:t>Tipo punto;Cod ZP;Cod Parada1;Cod  Parada 2;X;Y;Comuna;Nombre;U.N. Principal;U.N. Secundaria 1;U.N. Secundaria 2;U.N. Secundaria 3;Horario día laboral;;;;Horario día Sábado;Horario día Domingo;S1;S2;S3;S4;S5;S6;S7;S8;S9;S10;S11;S12;S13;S14;S15;S16;S17</w:t>
-      </w:r>
-    </w:p>
-    <w:p>
-      <w:pPr>
-        <w:pStyle w:val="Sinespaciado"/>
-        <w:rPr>
-          <w:rFonts w:cs="Times New Roman"/>
-          <w:lang w:val="es-CL"/>
-        </w:rPr>
-      </w:pPr>
-      <w:r>
-        <w:rPr>
-          <w:rFonts w:cs="Times New Roman"/>
-          <w:lang w:val="es-CL"/>
-        </w:rPr>
-        <w:t>;;;;;;;;;;;;Inicio 1;Término 1;Inicio 2;Término 2;;;;;;;;;;;;;;;;;;;</w:t>
-      </w:r>
-    </w:p>
-    <w:p>
-      <w:pPr>
-        <w:pStyle w:val="Sinespaciado"/>
-        <w:rPr>
-          <w:rFonts w:cs="Times New Roman"/>
-          <w:lang w:val="es-CL"/>
-        </w:rPr>
-      </w:pPr>
-    </w:p>
-    <w:p>
-      <w:pPr>
-        <w:pStyle w:val="Sinespaciado"/>
-        <w:ind w:firstLine="708"/>
-        <w:rPr>
-          <w:rFonts w:cs="Times New Roman"/>
-          <w:lang w:val="es-CL"/>
-        </w:rPr>
-      </w:pPr>
-      <w:r>
-        <w:rPr>
-          <w:rFonts w:cs="Times New Roman"/>
-          <w:lang w:val="es-CL"/>
-        </w:rPr>
-        <w:t xml:space="preserve">El archivo con los datos debe llamarse </w:t>
-      </w:r>
-      <w:r>
-        <w:rPr>
-          <w:rFonts w:cs="Times New Roman"/>
-          <w:b/>
-          <w:lang w:val="es-CL"/>
-        </w:rPr>
-        <w:t>Diccionario-DetalleServicioZP.csv</w:t>
-      </w:r>
-      <w:r>
-        <w:rPr>
-          <w:rFonts w:cs="Times New Roman"/>
-          <w:b/>
-          <w:lang w:val="es-CL"/>
-        </w:rPr>
-        <w:t xml:space="preserve"> </w:t>
-      </w:r>
-      <w:r>
-        <w:rPr>
-          <w:rFonts w:cs="Times New Roman"/>
-          <w:lang w:val="es-CL"/>
-        </w:rPr>
-        <w:t xml:space="preserve">y debe estar ubicado en el directorio </w:t>
-      </w:r>
-      <w:r>
-        <w:rPr>
-          <w:rFonts w:cs="Times New Roman"/>
-          <w:b/>
-          <w:lang w:val="es-CL"/>
-        </w:rPr>
-        <w:t>Original/</w:t>
-      </w:r>
-      <w:r>
-        <w:rPr>
-          <w:rFonts w:cs="Times New Roman"/>
-          <w:b/>
-          <w:lang w:val="es-CL"/>
-        </w:rPr>
-        <w:t>Diccionario</w:t>
-      </w:r>
-      <w:r>
-        <w:rPr>
-          <w:rFonts w:cs="Times New Roman"/>
-          <w:lang w:val="es-CL"/>
-        </w:rPr>
-        <w:t>. Ejemplo de registros correlativos del archivo:</w:t>
-      </w:r>
-    </w:p>
-    <w:p>
-      <w:pPr>
-        <w:pStyle w:val="Sinespaciado"/>
-        <w:ind w:firstLine="708"/>
-        <w:rPr>
-          <w:rFonts w:cs="Times New Roman"/>
-          <w:lang w:val="es-CL"/>
-        </w:rPr>
-      </w:pPr>
-    </w:p>
-    <w:p>
-      <w:pPr>
-        <w:pStyle w:val="Sinespaciado"/>
-        <w:rPr>
-          <w:rFonts w:cs="Times New Roman"/>
-          <w:lang w:val="es-CL"/>
-        </w:rPr>
-      </w:pPr>
-      <w:r>
-        <w:rPr>
-          <w:rFonts w:cs="Times New Roman"/>
-          <w:lang w:val="es-CL"/>
-        </w:rPr>
-        <w:lastRenderedPageBreak/>
-        <w:t>ZP COMPARTIDA;1;E-17-140-PO-7;;352888.32;6301747.29;LAS CONDES;PARADA 4 / (M) ESCUELA MILITAR;U4;U6;;;6:00;20:30;;;;;401I;406I;406cI;407I;426I;427I;C01I;C01cI;430I;;;;;;;;</w:t>
-      </w:r>
-    </w:p>
-    <w:p>
-      <w:pPr>
-        <w:pStyle w:val="Sinespaciado"/>
-        <w:rPr>
-          <w:rFonts w:cs="Times New Roman"/>
-          <w:lang w:val="es-CL"/>
-        </w:rPr>
-      </w:pPr>
-      <w:r>
-        <w:rPr>
-          <w:rFonts w:cs="Times New Roman"/>
-          <w:lang w:val="es-CL"/>
-        </w:rPr>
-        <w:t>ZP COMPARTIDA;2;E-17-140-PO-10;;352949.73;6301776.97;LAS CONDES;PARADA 3 / (M) ESCUELA MILITAR;U6;U4;;;6:30;10:30;;;;;421I;C02R;;;;;;;;;;;;;;;</w:t>
-      </w:r>
-    </w:p>
-    <w:p>
-      <w:pPr>
-        <w:pStyle w:val="Sinespaciado"/>
-        <w:rPr>
-          <w:rFonts w:cs="Times New Roman"/>
-          <w:lang w:val="es-CL"/>
-        </w:rPr>
-      </w:pPr>
-      <w:r>
-        <w:rPr>
-          <w:rFonts w:cs="Times New Roman"/>
-          <w:lang w:val="es-CL"/>
-        </w:rPr>
-        <w:t>ZP;3;T-14-110-OP-75;;350797.51;6301264.24;PROVIDENCIA;PARADA 2 / (M) TOBALABA;U4;;;;6:30;10:30;;;;;405I;405cI;;;;;;;;;;;;;;;</w:t>
-      </w:r>
-    </w:p>
-    <w:p>
-      <w:pPr>
-        <w:pStyle w:val="Sinespaciado"/>
-        <w:rPr>
-          <w:rFonts w:cs="Times New Roman"/>
-          <w:lang w:val="es-CL"/>
-        </w:rPr>
-      </w:pPr>
-      <w:r>
-        <w:rPr>
-          <w:rFonts w:cs="Times New Roman"/>
-          <w:lang w:val="es-CL"/>
-        </w:rPr>
-        <w:t>ZP;4;E-14-170-NS-5;;351150.01;6301132.91;PROVIDENCIA;PARADA 4 / (M) TOBALABA;U6;;;;6:30;10:30;17:00;20:00;;;C06R;;;;;;;;;;;;;;;;</w:t>
-      </w:r>
-    </w:p>
-    <w:p>
-      <w:pPr>
-        <w:pStyle w:val="Sinespaciado"/>
-        <w:rPr>
-          <w:rFonts w:cs="Times New Roman"/>
-          <w:lang w:val="es-CL"/>
-        </w:rPr>
-      </w:pPr>
-      <w:r>
-        <w:rPr>
-          <w:rFonts w:cs="Times New Roman"/>
-          <w:lang w:val="es-CL"/>
-        </w:rPr>
-        <w:t>ZP;5;T-17-145-PO-5;;358803.23;6306267.91;LAS CONDES;SAN F. DE ASÍS / NUEVA LAS CONDES;U4;;;;16:30;20:00;;;;;405R;406R;406cR;409I;426I;430I;;;;;;;;;;;</w:t>
-      </w:r>
-    </w:p>
-    <w:p>
-      <w:pPr>
-        <w:pStyle w:val="Sinespaciado"/>
-        <w:rPr>
-          <w:rFonts w:cs="Times New Roman"/>
-          <w:lang w:val="es-CL"/>
-        </w:rPr>
-      </w:pPr>
-    </w:p>
-    <w:p>
-      <w:pPr>
-        <w:pStyle w:val="Sinespaciado"/>
-        <w:rPr>
-          <w:rFonts w:cs="Times New Roman"/>
-          <w:lang w:val="es-CL"/>
-        </w:rPr>
-      </w:pPr>
-      <w:r>
-        <w:rPr>
-          <w:rFonts w:cs="Times New Roman"/>
-          <w:lang w:val="es-CL"/>
-        </w:rPr>
-        <w:t>Campos necesarios:</w:t>
-      </w:r>
-    </w:p>
-    <w:p>
-      <w:pPr>
-        <w:pStyle w:val="Sinespaciado"/>
-        <w:rPr>
-          <w:rFonts w:cs="Times New Roman"/>
+          <w:rFonts w:ascii="Arial" w:hAnsi="Arial" w:cs="Arial"/>
           <w:lang w:val="es-CL"/>
         </w:rPr>
       </w:pPr>
@@ -1579,13 +1259,13 @@
     <w:tbl>
       <w:tblPr>
         <w:tblStyle w:val="Cuadrculaclara-nfasis3"/>
-        <w:tblW w:w="8868" w:type="dxa"/>
+        <w:tblW w:w="9039" w:type="dxa"/>
         <w:tblLook w:val="04A0" w:firstRow="1" w:lastRow="0" w:firstColumn="1" w:lastColumn="0" w:noHBand="0" w:noVBand="1"/>
       </w:tblPr>
       <w:tblGrid>
-        <w:gridCol w:w="2001"/>
-        <w:gridCol w:w="3941"/>
-        <w:gridCol w:w="2926"/>
+        <w:gridCol w:w="2093"/>
+        <w:gridCol w:w="1843"/>
+        <w:gridCol w:w="5103"/>
       </w:tblGrid>
       <w:tr>
         <w:trPr>
@@ -1594,19 +1274,19 @@
         <w:tc>
           <w:tcPr>
             <w:cnfStyle w:val="001000000000" w:firstRow="0" w:lastRow="0" w:firstColumn="1" w:lastColumn="0" w:oddVBand="0" w:evenVBand="0" w:oddHBand="0" w:evenHBand="0" w:firstRowFirstColumn="0" w:firstRowLastColumn="0" w:lastRowFirstColumn="0" w:lastRowLastColumn="0"/>
-            <w:tcW w:w="2001" w:type="dxa"/>
+            <w:tcW w:w="2093" w:type="dxa"/>
           </w:tcPr>
           <w:p>
             <w:pPr>
               <w:pStyle w:val="Sinespaciado"/>
               <w:rPr>
-                <w:rFonts w:cs="Times New Roman"/>
+                <w:rFonts w:ascii="Arial" w:hAnsi="Arial" w:cs="Arial"/>
                 <w:lang w:val="es-CL"/>
               </w:rPr>
             </w:pPr>
             <w:r>
               <w:rPr>
-                <w:rFonts w:cs="Times New Roman"/>
+                <w:rFonts w:ascii="Arial" w:hAnsi="Arial" w:cs="Arial"/>
                 <w:lang w:val="es-CL"/>
               </w:rPr>
               <w:t>Campo</w:t>
@@ -1615,45 +1295,45 @@
         </w:tc>
         <w:tc>
           <w:tcPr>
-            <w:tcW w:w="3941" w:type="dxa"/>
+            <w:tcW w:w="1843" w:type="dxa"/>
           </w:tcPr>
           <w:p>
             <w:pPr>
               <w:pStyle w:val="Sinespaciado"/>
               <w:cnfStyle w:val="100000000000" w:firstRow="1" w:lastRow="0" w:firstColumn="0" w:lastColumn="0" w:oddVBand="0" w:evenVBand="0" w:oddHBand="0" w:evenHBand="0" w:firstRowFirstColumn="0" w:firstRowLastColumn="0" w:lastRowFirstColumn="0" w:lastRowLastColumn="0"/>
               <w:rPr>
-                <w:rFonts w:cs="Times New Roman"/>
+                <w:rFonts w:ascii="Arial" w:hAnsi="Arial" w:cs="Arial"/>
                 <w:lang w:val="es-CL"/>
               </w:rPr>
             </w:pPr>
             <w:r>
               <w:rPr>
-                <w:rFonts w:cs="Times New Roman"/>
-                <w:lang w:val="es-CL"/>
-              </w:rPr>
-              <w:t>Descripción del formato</w:t>
+                <w:rFonts w:ascii="Arial" w:hAnsi="Arial" w:cs="Arial"/>
+                <w:lang w:val="es-CL"/>
+              </w:rPr>
+              <w:t>Posición campo</w:t>
             </w:r>
           </w:p>
         </w:tc>
         <w:tc>
           <w:tcPr>
-            <w:tcW w:w="2926" w:type="dxa"/>
+            <w:tcW w:w="5103" w:type="dxa"/>
           </w:tcPr>
           <w:p>
             <w:pPr>
               <w:pStyle w:val="Sinespaciado"/>
               <w:cnfStyle w:val="100000000000" w:firstRow="1" w:lastRow="0" w:firstColumn="0" w:lastColumn="0" w:oddVBand="0" w:evenVBand="0" w:oddHBand="0" w:evenHBand="0" w:firstRowFirstColumn="0" w:firstRowLastColumn="0" w:lastRowFirstColumn="0" w:lastRowLastColumn="0"/>
               <w:rPr>
-                <w:rFonts w:cs="Times New Roman"/>
+                <w:rFonts w:ascii="Arial" w:hAnsi="Arial" w:cs="Arial"/>
                 <w:lang w:val="es-CL"/>
               </w:rPr>
             </w:pPr>
             <w:r>
               <w:rPr>
-                <w:rFonts w:cs="Times New Roman"/>
-                <w:lang w:val="es-CL"/>
-              </w:rPr>
-              <w:t>Posición campo</w:t>
+                <w:rFonts w:ascii="Arial" w:hAnsi="Arial" w:cs="Arial"/>
+                <w:lang w:val="es-CL"/>
+              </w:rPr>
+              <w:t>Ejemplo</w:t>
             </w:r>
           </w:p>
         </w:tc>
@@ -1665,19 +1345,19 @@
         <w:tc>
           <w:tcPr>
             <w:cnfStyle w:val="001000000000" w:firstRow="0" w:lastRow="0" w:firstColumn="1" w:lastColumn="0" w:oddVBand="0" w:evenVBand="0" w:oddHBand="0" w:evenHBand="0" w:firstRowFirstColumn="0" w:firstRowLastColumn="0" w:lastRowFirstColumn="0" w:lastRowLastColumn="0"/>
-            <w:tcW w:w="2001" w:type="dxa"/>
+            <w:tcW w:w="2093" w:type="dxa"/>
           </w:tcPr>
           <w:p>
             <w:pPr>
               <w:pStyle w:val="Sinespaciado"/>
               <w:rPr>
-                <w:rFonts w:cs="Times New Roman"/>
+                <w:rFonts w:ascii="Arial" w:hAnsi="Arial" w:cs="Arial"/>
                 <w:lang w:val="es-CL"/>
               </w:rPr>
             </w:pPr>
             <w:r>
               <w:rPr>
-                <w:rFonts w:cs="Times New Roman"/>
+                <w:rFonts w:ascii="Arial" w:hAnsi="Arial" w:cs="Arial"/>
                 <w:lang w:val="es-CL"/>
               </w:rPr>
               <w:t>Código zona paga</w:t>
@@ -1686,45 +1366,45 @@
         </w:tc>
         <w:tc>
           <w:tcPr>
-            <w:tcW w:w="3941" w:type="dxa"/>
+            <w:tcW w:w="1843" w:type="dxa"/>
           </w:tcPr>
           <w:p>
             <w:pPr>
               <w:pStyle w:val="Sinespaciado"/>
               <w:cnfStyle w:val="000000100000" w:firstRow="0" w:lastRow="0" w:firstColumn="0" w:lastColumn="0" w:oddVBand="0" w:evenVBand="0" w:oddHBand="1" w:evenHBand="0" w:firstRowFirstColumn="0" w:firstRowLastColumn="0" w:lastRowFirstColumn="0" w:lastRowLastColumn="0"/>
               <w:rPr>
-                <w:rFonts w:cs="Times New Roman"/>
+                <w:rFonts w:ascii="Arial" w:hAnsi="Arial" w:cs="Arial"/>
                 <w:lang w:val="es-CL"/>
               </w:rPr>
             </w:pPr>
             <w:r>
               <w:rPr>
-                <w:rFonts w:cs="Times New Roman"/>
-                <w:lang w:val="es-CL"/>
-              </w:rPr>
-              <w:t>Código zona paga</w:t>
+                <w:rFonts w:ascii="Arial" w:hAnsi="Arial" w:cs="Arial"/>
+                <w:lang w:val="es-CL"/>
+              </w:rPr>
+              <w:t>1</w:t>
             </w:r>
           </w:p>
         </w:tc>
         <w:tc>
           <w:tcPr>
-            <w:tcW w:w="2926" w:type="dxa"/>
+            <w:tcW w:w="5103" w:type="dxa"/>
           </w:tcPr>
           <w:p>
             <w:pPr>
               <w:pStyle w:val="Sinespaciado"/>
               <w:cnfStyle w:val="000000100000" w:firstRow="0" w:lastRow="0" w:firstColumn="0" w:lastColumn="0" w:oddVBand="0" w:evenVBand="0" w:oddHBand="1" w:evenHBand="0" w:firstRowFirstColumn="0" w:firstRowLastColumn="0" w:lastRowFirstColumn="0" w:lastRowLastColumn="0"/>
               <w:rPr>
-                <w:rFonts w:cs="Times New Roman"/>
+                <w:rFonts w:ascii="Arial" w:hAnsi="Arial" w:cs="Arial"/>
                 <w:lang w:val="es-CL"/>
               </w:rPr>
             </w:pPr>
             <w:r>
               <w:rPr>
-                <w:rFonts w:cs="Times New Roman"/>
-                <w:lang w:val="es-CL"/>
-              </w:rPr>
-              <w:t>2</w:t>
+                <w:rFonts w:ascii="Arial" w:hAnsi="Arial" w:cs="Arial"/>
+                <w:lang w:val="es-CL"/>
+              </w:rPr>
+              <w:t>1</w:t>
             </w:r>
           </w:p>
         </w:tc>
@@ -1736,66 +1416,59 @@
         <w:tc>
           <w:tcPr>
             <w:cnfStyle w:val="001000000000" w:firstRow="0" w:lastRow="0" w:firstColumn="1" w:lastColumn="0" w:oddVBand="0" w:evenVBand="0" w:oddHBand="0" w:evenHBand="0" w:firstRowFirstColumn="0" w:firstRowLastColumn="0" w:lastRowFirstColumn="0" w:lastRowLastColumn="0"/>
-            <w:tcW w:w="2001" w:type="dxa"/>
+            <w:tcW w:w="2093" w:type="dxa"/>
           </w:tcPr>
           <w:p>
             <w:pPr>
               <w:pStyle w:val="Sinespaciado"/>
               <w:rPr>
-                <w:rFonts w:cs="Times New Roman"/>
+                <w:rFonts w:ascii="Arial" w:hAnsi="Arial" w:cs="Arial"/>
                 <w:lang w:val="es-CL"/>
               </w:rPr>
             </w:pPr>
             <w:r>
               <w:rPr>
-                <w:rFonts w:cs="Times New Roman"/>
-                <w:lang w:val="es-CL"/>
-              </w:rPr>
-              <w:t>Código parada</w:t>
+                <w:rFonts w:ascii="Arial" w:hAnsi="Arial" w:cs="Arial"/>
+                <w:lang w:val="es-CL"/>
+              </w:rPr>
+              <w:t>Patente validador</w:t>
             </w:r>
           </w:p>
         </w:tc>
         <w:tc>
           <w:tcPr>
-            <w:tcW w:w="3941" w:type="dxa"/>
+            <w:tcW w:w="1843" w:type="dxa"/>
           </w:tcPr>
           <w:p>
             <w:pPr>
               <w:pStyle w:val="Sinespaciado"/>
               <w:cnfStyle w:val="000000010000" w:firstRow="0" w:lastRow="0" w:firstColumn="0" w:lastColumn="0" w:oddVBand="0" w:evenVBand="0" w:oddHBand="0" w:evenHBand="1" w:firstRowFirstColumn="0" w:firstRowLastColumn="0" w:lastRowFirstColumn="0" w:lastRowLastColumn="0"/>
               <w:rPr>
-                <w:rFonts w:cs="Times New Roman"/>
+                <w:rFonts w:ascii="Arial" w:hAnsi="Arial" w:cs="Arial"/>
                 <w:lang w:val="es-CL"/>
               </w:rPr>
             </w:pPr>
-            <w:r>
-              <w:rPr>
-                <w:rFonts w:cs="Times New Roman"/>
-                <w:lang w:val="es-CL"/>
-              </w:rPr>
-              <w:t>Código de la parada</w:t>
-            </w:r>
           </w:p>
         </w:tc>
         <w:tc>
           <w:tcPr>
-            <w:tcW w:w="2926" w:type="dxa"/>
+            <w:tcW w:w="5103" w:type="dxa"/>
           </w:tcPr>
           <w:p>
             <w:pPr>
               <w:pStyle w:val="Sinespaciado"/>
               <w:cnfStyle w:val="000000010000" w:firstRow="0" w:lastRow="0" w:firstColumn="0" w:lastColumn="0" w:oddVBand="0" w:evenVBand="0" w:oddHBand="0" w:evenHBand="1" w:firstRowFirstColumn="0" w:firstRowLastColumn="0" w:lastRowFirstColumn="0" w:lastRowLastColumn="0"/>
               <w:rPr>
-                <w:rFonts w:cs="Times New Roman"/>
+                <w:rFonts w:ascii="Arial" w:hAnsi="Arial" w:cs="Arial"/>
                 <w:lang w:val="es-CL"/>
               </w:rPr>
             </w:pPr>
             <w:r>
               <w:rPr>
-                <w:rFonts w:cs="Times New Roman"/>
-                <w:lang w:val="es-CL"/>
-              </w:rPr>
-              <w:t>3</w:t>
+                <w:rFonts w:ascii="Arial" w:hAnsi="Arial" w:cs="Arial"/>
+                <w:lang w:val="es-CL"/>
+              </w:rPr>
+              <w:t>RM-0045</w:t>
             </w:r>
           </w:p>
         </w:tc>
@@ -1807,66 +1480,73 @@
         <w:tc>
           <w:tcPr>
             <w:cnfStyle w:val="001000000000" w:firstRow="0" w:lastRow="0" w:firstColumn="1" w:lastColumn="0" w:oddVBand="0" w:evenVBand="0" w:oddHBand="0" w:evenHBand="0" w:firstRowFirstColumn="0" w:firstRowLastColumn="0" w:lastRowFirstColumn="0" w:lastRowLastColumn="0"/>
-            <w:tcW w:w="2001" w:type="dxa"/>
+            <w:tcW w:w="2093" w:type="dxa"/>
           </w:tcPr>
           <w:p>
             <w:pPr>
               <w:pStyle w:val="Sinespaciado"/>
               <w:rPr>
-                <w:rFonts w:cs="Times New Roman"/>
+                <w:rFonts w:ascii="Arial" w:hAnsi="Arial" w:cs="Arial"/>
                 <w:lang w:val="es-CL"/>
               </w:rPr>
             </w:pPr>
             <w:r>
               <w:rPr>
-                <w:rFonts w:cs="Times New Roman"/>
-                <w:lang w:val="es-CL"/>
-              </w:rPr>
-              <w:t>X</w:t>
+                <w:rFonts w:ascii="Arial" w:hAnsi="Arial" w:cs="Arial"/>
+                <w:lang w:val="es-CL"/>
+              </w:rPr>
+              <w:t>Código parada</w:t>
+            </w:r>
+            <w:r>
+              <w:rPr>
+                <w:rFonts w:ascii="Arial" w:hAnsi="Arial" w:cs="Arial"/>
+                <w:lang w:val="es-CL"/>
+              </w:rPr>
+              <w:t xml:space="preserve"> 1</w:t>
             </w:r>
           </w:p>
         </w:tc>
         <w:tc>
           <w:tcPr>
-            <w:tcW w:w="3941" w:type="dxa"/>
+            <w:tcW w:w="1843" w:type="dxa"/>
           </w:tcPr>
           <w:p>
             <w:pPr>
               <w:pStyle w:val="Sinespaciado"/>
               <w:cnfStyle w:val="000000100000" w:firstRow="0" w:lastRow="0" w:firstColumn="0" w:lastColumn="0" w:oddVBand="0" w:evenVBand="0" w:oddHBand="1" w:evenHBand="0" w:firstRowFirstColumn="0" w:firstRowLastColumn="0" w:lastRowFirstColumn="0" w:lastRowLastColumn="0"/>
               <w:rPr>
-                <w:rFonts w:cs="Times New Roman"/>
+                <w:rFonts w:ascii="Arial" w:hAnsi="Arial" w:cs="Arial"/>
                 <w:lang w:val="es-CL"/>
               </w:rPr>
             </w:pPr>
             <w:r>
               <w:rPr>
-                <w:rFonts w:cs="Times New Roman"/>
-                <w:lang w:val="es-CL"/>
-              </w:rPr>
-              <w:t>Coordenada X UTM zona 19H</w:t>
+                <w:rFonts w:ascii="Arial" w:hAnsi="Arial" w:cs="Arial"/>
+                <w:lang w:val="es-CL"/>
+              </w:rPr>
+              <w:t>3</w:t>
             </w:r>
           </w:p>
         </w:tc>
         <w:tc>
           <w:tcPr>
-            <w:tcW w:w="2926" w:type="dxa"/>
+            <w:tcW w:w="5103" w:type="dxa"/>
           </w:tcPr>
           <w:p>
             <w:pPr>
               <w:pStyle w:val="Sinespaciado"/>
               <w:cnfStyle w:val="000000100000" w:firstRow="0" w:lastRow="0" w:firstColumn="0" w:lastColumn="0" w:oddVBand="0" w:evenVBand="0" w:oddHBand="1" w:evenHBand="0" w:firstRowFirstColumn="0" w:firstRowLastColumn="0" w:lastRowFirstColumn="0" w:lastRowLastColumn="0"/>
               <w:rPr>
-                <w:rFonts w:cs="Times New Roman"/>
+                <w:rFonts w:ascii="Arial" w:hAnsi="Arial" w:cs="Arial"/>
                 <w:lang w:val="es-CL"/>
               </w:rPr>
             </w:pPr>
             <w:r>
               <w:rPr>
-                <w:rFonts w:cs="Times New Roman"/>
-                <w:lang w:val="es-CL"/>
-              </w:rPr>
-              <w:t>5</w:t>
+                <w:rFonts w:ascii="Arial" w:hAnsi="Arial" w:cs="Arial"/>
+                <w:lang w:val="es-CL"/>
+              </w:rPr>
+              <w:t>E-17-140-PO-7</w:t>
             </w:r>
           </w:p>
         </w:tc>
@@ -1878,19 +1558,154 @@
         <w:tc>
           <w:tcPr>
             <w:cnfStyle w:val="001000000000" w:firstRow="0" w:lastRow="0" w:firstColumn="1" w:lastColumn="0" w:oddVBand="0" w:evenVBand="0" w:oddHBand="0" w:evenHBand="0" w:firstRowFirstColumn="0" w:firstRowLastColumn="0" w:lastRowFirstColumn="0" w:lastRowLastColumn="0"/>
-            <w:tcW w:w="2001" w:type="dxa"/>
+            <w:tcW w:w="2093" w:type="dxa"/>
           </w:tcPr>
           <w:p>
             <w:pPr>
               <w:pStyle w:val="Sinespaciado"/>
               <w:rPr>
-                <w:rFonts w:cs="Times New Roman"/>
+                <w:rFonts w:ascii="Arial" w:hAnsi="Arial" w:cs="Arial"/>
                 <w:lang w:val="es-CL"/>
               </w:rPr>
             </w:pPr>
             <w:r>
               <w:rPr>
-                <w:rFonts w:cs="Times New Roman"/>
+                <w:rFonts w:ascii="Arial" w:hAnsi="Arial" w:cs="Arial"/>
+                <w:lang w:val="es-CL"/>
+              </w:rPr>
+              <w:t>Código parada 2</w:t>
+            </w:r>
+          </w:p>
+        </w:tc>
+        <w:tc>
+          <w:tcPr>
+            <w:tcW w:w="1843" w:type="dxa"/>
+          </w:tcPr>
+          <w:p>
+            <w:pPr>
+              <w:pStyle w:val="Sinespaciado"/>
+              <w:cnfStyle w:val="000000010000" w:firstRow="0" w:lastRow="0" w:firstColumn="0" w:lastColumn="0" w:oddVBand="0" w:evenVBand="0" w:oddHBand="0" w:evenHBand="1" w:firstRowFirstColumn="0" w:firstRowLastColumn="0" w:lastRowFirstColumn="0" w:lastRowLastColumn="0"/>
+              <w:rPr>
+                <w:rFonts w:ascii="Arial" w:hAnsi="Arial" w:cs="Arial"/>
+                <w:lang w:val="es-CL"/>
+              </w:rPr>
+            </w:pPr>
+            <w:r>
+              <w:rPr>
+                <w:rFonts w:ascii="Arial" w:hAnsi="Arial" w:cs="Arial"/>
+                <w:lang w:val="es-CL"/>
+              </w:rPr>
+              <w:t>4</w:t>
+            </w:r>
+          </w:p>
+        </w:tc>
+        <w:tc>
+          <w:tcPr>
+            <w:tcW w:w="5103" w:type="dxa"/>
+          </w:tcPr>
+          <w:p>
+            <w:pPr>
+              <w:pStyle w:val="Sinespaciado"/>
+              <w:cnfStyle w:val="000000010000" w:firstRow="0" w:lastRow="0" w:firstColumn="0" w:lastColumn="0" w:oddVBand="0" w:evenVBand="0" w:oddHBand="0" w:evenHBand="1" w:firstRowFirstColumn="0" w:firstRowLastColumn="0" w:lastRowFirstColumn="0" w:lastRowLastColumn="0"/>
+              <w:rPr>
+                <w:rFonts w:ascii="Arial" w:hAnsi="Arial" w:cs="Arial"/>
+                <w:lang w:val="es-CL"/>
+              </w:rPr>
+            </w:pPr>
+          </w:p>
+        </w:tc>
+      </w:tr>
+      <w:tr>
+        <w:trPr>
+          <w:cnfStyle w:val="000000100000" w:firstRow="0" w:lastRow="0" w:firstColumn="0" w:lastColumn="0" w:oddVBand="0" w:evenVBand="0" w:oddHBand="1" w:evenHBand="0" w:firstRowFirstColumn="0" w:firstRowLastColumn="0" w:lastRowFirstColumn="0" w:lastRowLastColumn="0"/>
+        </w:trPr>
+        <w:tc>
+          <w:tcPr>
+            <w:cnfStyle w:val="001000000000" w:firstRow="0" w:lastRow="0" w:firstColumn="1" w:lastColumn="0" w:oddVBand="0" w:evenVBand="0" w:oddHBand="0" w:evenHBand="0" w:firstRowFirstColumn="0" w:firstRowLastColumn="0" w:lastRowFirstColumn="0" w:lastRowLastColumn="0"/>
+            <w:tcW w:w="2093" w:type="dxa"/>
+          </w:tcPr>
+          <w:p>
+            <w:pPr>
+              <w:pStyle w:val="Sinespaciado"/>
+              <w:rPr>
+                <w:rFonts w:ascii="Arial" w:hAnsi="Arial" w:cs="Arial"/>
+                <w:lang w:val="es-CL"/>
+              </w:rPr>
+            </w:pPr>
+            <w:r>
+              <w:rPr>
+                <w:rFonts w:ascii="Arial" w:hAnsi="Arial" w:cs="Arial"/>
+                <w:lang w:val="es-CL"/>
+              </w:rPr>
+              <w:t>X</w:t>
+            </w:r>
+          </w:p>
+        </w:tc>
+        <w:tc>
+          <w:tcPr>
+            <w:tcW w:w="1843" w:type="dxa"/>
+          </w:tcPr>
+          <w:p>
+            <w:pPr>
+              <w:pStyle w:val="Sinespaciado"/>
+              <w:cnfStyle w:val="000000100000" w:firstRow="0" w:lastRow="0" w:firstColumn="0" w:lastColumn="0" w:oddVBand="0" w:evenVBand="0" w:oddHBand="1" w:evenHBand="0" w:firstRowFirstColumn="0" w:firstRowLastColumn="0" w:lastRowFirstColumn="0" w:lastRowLastColumn="0"/>
+              <w:rPr>
+                <w:rFonts w:ascii="Arial" w:hAnsi="Arial" w:cs="Arial"/>
+                <w:lang w:val="es-CL"/>
+              </w:rPr>
+            </w:pPr>
+            <w:r>
+              <w:rPr>
+                <w:rFonts w:ascii="Arial" w:hAnsi="Arial" w:cs="Arial"/>
+                <w:lang w:val="es-CL"/>
+              </w:rPr>
+              <w:t>5</w:t>
+            </w:r>
+          </w:p>
+        </w:tc>
+        <w:tc>
+          <w:tcPr>
+            <w:tcW w:w="5103" w:type="dxa"/>
+          </w:tcPr>
+          <w:p>
+            <w:pPr>
+              <w:jc w:val="both"/>
+              <w:cnfStyle w:val="000000100000" w:firstRow="0" w:lastRow="0" w:firstColumn="0" w:lastColumn="0" w:oddVBand="0" w:evenVBand="0" w:oddHBand="1" w:evenHBand="0" w:firstRowFirstColumn="0" w:firstRowLastColumn="0" w:lastRowFirstColumn="0" w:lastRowLastColumn="0"/>
+              <w:rPr>
+                <w:rFonts w:ascii="Calibri" w:hAnsi="Calibri"/>
+                <w:color w:val="000000"/>
+              </w:rPr>
+            </w:pPr>
+            <w:r>
+              <w:rPr>
+                <w:rFonts w:ascii="Calibri" w:hAnsi="Calibri"/>
+                <w:color w:val="000000"/>
+              </w:rPr>
+              <w:t>352880,2</w:t>
+            </w:r>
+          </w:p>
+        </w:tc>
+      </w:tr>
+      <w:tr>
+        <w:trPr>
+          <w:cnfStyle w:val="000000010000" w:firstRow="0" w:lastRow="0" w:firstColumn="0" w:lastColumn="0" w:oddVBand="0" w:evenVBand="0" w:oddHBand="0" w:evenHBand="1" w:firstRowFirstColumn="0" w:firstRowLastColumn="0" w:lastRowFirstColumn="0" w:lastRowLastColumn="0"/>
+        </w:trPr>
+        <w:tc>
+          <w:tcPr>
+            <w:cnfStyle w:val="001000000000" w:firstRow="0" w:lastRow="0" w:firstColumn="1" w:lastColumn="0" w:oddVBand="0" w:evenVBand="0" w:oddHBand="0" w:evenHBand="0" w:firstRowFirstColumn="0" w:firstRowLastColumn="0" w:lastRowFirstColumn="0" w:lastRowLastColumn="0"/>
+            <w:tcW w:w="2093" w:type="dxa"/>
+          </w:tcPr>
+          <w:p>
+            <w:pPr>
+              <w:pStyle w:val="Sinespaciado"/>
+              <w:rPr>
+                <w:rFonts w:ascii="Arial" w:hAnsi="Arial" w:cs="Arial"/>
+                <w:lang w:val="es-CL"/>
+              </w:rPr>
+            </w:pPr>
+            <w:r>
+              <w:rPr>
+                <w:rFonts w:ascii="Arial" w:hAnsi="Arial" w:cs="Arial"/>
                 <w:lang w:val="es-CL"/>
               </w:rPr>
               <w:t>Y</w:t>
@@ -1899,45 +1714,45 @@
         </w:tc>
         <w:tc>
           <w:tcPr>
-            <w:tcW w:w="3941" w:type="dxa"/>
+            <w:tcW w:w="1843" w:type="dxa"/>
           </w:tcPr>
           <w:p>
             <w:pPr>
               <w:pStyle w:val="Sinespaciado"/>
               <w:cnfStyle w:val="000000010000" w:firstRow="0" w:lastRow="0" w:firstColumn="0" w:lastColumn="0" w:oddVBand="0" w:evenVBand="0" w:oddHBand="0" w:evenHBand="1" w:firstRowFirstColumn="0" w:firstRowLastColumn="0" w:lastRowFirstColumn="0" w:lastRowLastColumn="0"/>
               <w:rPr>
-                <w:rFonts w:cs="Times New Roman"/>
+                <w:rFonts w:ascii="Arial" w:hAnsi="Arial" w:cs="Arial"/>
                 <w:lang w:val="es-CL"/>
               </w:rPr>
             </w:pPr>
             <w:r>
               <w:rPr>
-                <w:rFonts w:cs="Times New Roman"/>
-                <w:lang w:val="es-CL"/>
-              </w:rPr>
-              <w:t>Coordenada Y UTM zona 19H</w:t>
+                <w:rFonts w:ascii="Arial" w:hAnsi="Arial" w:cs="Arial"/>
+                <w:lang w:val="es-CL"/>
+              </w:rPr>
+              <w:t>6</w:t>
             </w:r>
           </w:p>
         </w:tc>
         <w:tc>
           <w:tcPr>
-            <w:tcW w:w="2926" w:type="dxa"/>
+            <w:tcW w:w="5103" w:type="dxa"/>
           </w:tcPr>
           <w:p>
             <w:pPr>
               <w:pStyle w:val="Sinespaciado"/>
               <w:cnfStyle w:val="000000010000" w:firstRow="0" w:lastRow="0" w:firstColumn="0" w:lastColumn="0" w:oddVBand="0" w:evenVBand="0" w:oddHBand="0" w:evenHBand="1" w:firstRowFirstColumn="0" w:firstRowLastColumn="0" w:lastRowFirstColumn="0" w:lastRowLastColumn="0"/>
               <w:rPr>
-                <w:rFonts w:cs="Times New Roman"/>
+                <w:rFonts w:ascii="Arial" w:hAnsi="Arial" w:cs="Arial"/>
                 <w:lang w:val="es-CL"/>
               </w:rPr>
             </w:pPr>
             <w:r>
               <w:rPr>
-                <w:rFonts w:cs="Times New Roman"/>
-                <w:lang w:val="es-CL"/>
-              </w:rPr>
-              <w:t>6</w:t>
+                <w:rFonts w:ascii="Arial" w:hAnsi="Arial" w:cs="Arial"/>
+                <w:lang w:val="es-CL"/>
+              </w:rPr>
+              <w:t>6301757,18</w:t>
             </w:r>
           </w:p>
         </w:tc>
@@ -1949,19 +1764,19 @@
         <w:tc>
           <w:tcPr>
             <w:cnfStyle w:val="001000000000" w:firstRow="0" w:lastRow="0" w:firstColumn="1" w:lastColumn="0" w:oddVBand="0" w:evenVBand="0" w:oddHBand="0" w:evenHBand="0" w:firstRowFirstColumn="0" w:firstRowLastColumn="0" w:lastRowFirstColumn="0" w:lastRowLastColumn="0"/>
-            <w:tcW w:w="2001" w:type="dxa"/>
+            <w:tcW w:w="2093" w:type="dxa"/>
           </w:tcPr>
           <w:p>
             <w:pPr>
               <w:pStyle w:val="Sinespaciado"/>
               <w:rPr>
-                <w:rFonts w:cs="Times New Roman"/>
+                <w:rFonts w:ascii="Arial" w:hAnsi="Arial" w:cs="Arial"/>
                 <w:lang w:val="es-CL"/>
               </w:rPr>
             </w:pPr>
             <w:r>
               <w:rPr>
-                <w:rFonts w:cs="Times New Roman"/>
+                <w:rFonts w:ascii="Arial" w:hAnsi="Arial" w:cs="Arial"/>
                 <w:lang w:val="es-CL"/>
               </w:rPr>
               <w:t>Comuna</w:t>
@@ -1970,45 +1785,45 @@
         </w:tc>
         <w:tc>
           <w:tcPr>
-            <w:tcW w:w="3941" w:type="dxa"/>
+            <w:tcW w:w="1843" w:type="dxa"/>
           </w:tcPr>
           <w:p>
             <w:pPr>
               <w:pStyle w:val="Sinespaciado"/>
               <w:cnfStyle w:val="000000100000" w:firstRow="0" w:lastRow="0" w:firstColumn="0" w:lastColumn="0" w:oddVBand="0" w:evenVBand="0" w:oddHBand="1" w:evenHBand="0" w:firstRowFirstColumn="0" w:firstRowLastColumn="0" w:lastRowFirstColumn="0" w:lastRowLastColumn="0"/>
               <w:rPr>
-                <w:rFonts w:cs="Times New Roman"/>
+                <w:rFonts w:ascii="Arial" w:hAnsi="Arial" w:cs="Arial"/>
                 <w:lang w:val="es-CL"/>
               </w:rPr>
             </w:pPr>
             <w:r>
               <w:rPr>
-                <w:rFonts w:cs="Times New Roman"/>
-                <w:lang w:val="es-CL"/>
-              </w:rPr>
-              <w:t>Comuna de la parada</w:t>
+                <w:rFonts w:ascii="Arial" w:hAnsi="Arial" w:cs="Arial"/>
+                <w:lang w:val="es-CL"/>
+              </w:rPr>
+              <w:t>7</w:t>
             </w:r>
           </w:p>
         </w:tc>
         <w:tc>
           <w:tcPr>
-            <w:tcW w:w="2926" w:type="dxa"/>
+            <w:tcW w:w="5103" w:type="dxa"/>
           </w:tcPr>
           <w:p>
             <w:pPr>
               <w:pStyle w:val="Sinespaciado"/>
               <w:cnfStyle w:val="000000100000" w:firstRow="0" w:lastRow="0" w:firstColumn="0" w:lastColumn="0" w:oddVBand="0" w:evenVBand="0" w:oddHBand="1" w:evenHBand="0" w:firstRowFirstColumn="0" w:firstRowLastColumn="0" w:lastRowFirstColumn="0" w:lastRowLastColumn="0"/>
               <w:rPr>
-                <w:rFonts w:cs="Times New Roman"/>
+                <w:rFonts w:ascii="Arial" w:hAnsi="Arial" w:cs="Arial"/>
                 <w:lang w:val="es-CL"/>
               </w:rPr>
             </w:pPr>
             <w:r>
               <w:rPr>
-                <w:rFonts w:cs="Times New Roman"/>
-                <w:lang w:val="es-CL"/>
-              </w:rPr>
-              <w:t>7</w:t>
+                <w:rFonts w:ascii="Arial" w:hAnsi="Arial" w:cs="Arial"/>
+                <w:lang w:val="es-CL"/>
+              </w:rPr>
+              <w:t>LAS CONDES</w:t>
             </w:r>
           </w:p>
         </w:tc>
@@ -2020,19 +1835,19 @@
         <w:tc>
           <w:tcPr>
             <w:cnfStyle w:val="001000000000" w:firstRow="0" w:lastRow="0" w:firstColumn="1" w:lastColumn="0" w:oddVBand="0" w:evenVBand="0" w:oddHBand="0" w:evenHBand="0" w:firstRowFirstColumn="0" w:firstRowLastColumn="0" w:lastRowFirstColumn="0" w:lastRowLastColumn="0"/>
-            <w:tcW w:w="2001" w:type="dxa"/>
+            <w:tcW w:w="2093" w:type="dxa"/>
           </w:tcPr>
           <w:p>
             <w:pPr>
               <w:pStyle w:val="Sinespaciado"/>
               <w:rPr>
-                <w:rFonts w:cs="Times New Roman"/>
+                <w:rFonts w:ascii="Arial" w:hAnsi="Arial" w:cs="Arial"/>
                 <w:lang w:val="es-CL"/>
               </w:rPr>
             </w:pPr>
             <w:r>
               <w:rPr>
-                <w:rFonts w:cs="Times New Roman"/>
+                <w:rFonts w:ascii="Arial" w:hAnsi="Arial" w:cs="Arial"/>
                 <w:lang w:val="es-CL"/>
               </w:rPr>
               <w:t>Nombre</w:t>
@@ -2041,45 +1856,45 @@
         </w:tc>
         <w:tc>
           <w:tcPr>
-            <w:tcW w:w="3941" w:type="dxa"/>
+            <w:tcW w:w="1843" w:type="dxa"/>
           </w:tcPr>
           <w:p>
             <w:pPr>
               <w:pStyle w:val="Sinespaciado"/>
               <w:cnfStyle w:val="000000010000" w:firstRow="0" w:lastRow="0" w:firstColumn="0" w:lastColumn="0" w:oddVBand="0" w:evenVBand="0" w:oddHBand="0" w:evenHBand="1" w:firstRowFirstColumn="0" w:firstRowLastColumn="0" w:lastRowFirstColumn="0" w:lastRowLastColumn="0"/>
               <w:rPr>
-                <w:rFonts w:cs="Times New Roman"/>
+                <w:rFonts w:ascii="Arial" w:hAnsi="Arial" w:cs="Arial"/>
                 <w:lang w:val="es-CL"/>
               </w:rPr>
             </w:pPr>
             <w:r>
               <w:rPr>
-                <w:rFonts w:cs="Times New Roman"/>
-                <w:lang w:val="es-CL"/>
-              </w:rPr>
-              <w:t>Nombre de la zona paga</w:t>
+                <w:rFonts w:ascii="Arial" w:hAnsi="Arial" w:cs="Arial"/>
+                <w:lang w:val="es-CL"/>
+              </w:rPr>
+              <w:t>8</w:t>
             </w:r>
           </w:p>
         </w:tc>
         <w:tc>
           <w:tcPr>
-            <w:tcW w:w="2926" w:type="dxa"/>
+            <w:tcW w:w="5103" w:type="dxa"/>
           </w:tcPr>
           <w:p>
             <w:pPr>
               <w:pStyle w:val="Sinespaciado"/>
               <w:cnfStyle w:val="000000010000" w:firstRow="0" w:lastRow="0" w:firstColumn="0" w:lastColumn="0" w:oddVBand="0" w:evenVBand="0" w:oddHBand="0" w:evenHBand="1" w:firstRowFirstColumn="0" w:firstRowLastColumn="0" w:lastRowFirstColumn="0" w:lastRowLastColumn="0"/>
               <w:rPr>
-                <w:rFonts w:cs="Times New Roman"/>
+                <w:rFonts w:ascii="Arial" w:hAnsi="Arial" w:cs="Arial"/>
                 <w:lang w:val="es-CL"/>
               </w:rPr>
             </w:pPr>
             <w:r>
               <w:rPr>
-                <w:rFonts w:cs="Times New Roman"/>
-                <w:lang w:val="es-CL"/>
-              </w:rPr>
-              <w:t>8</w:t>
+                <w:rFonts w:ascii="Arial" w:hAnsi="Arial" w:cs="Arial"/>
+                <w:lang w:val="es-CL"/>
+              </w:rPr>
+              <w:t>Parada 4 / (M) Escuela Militar</w:t>
             </w:r>
           </w:p>
         </w:tc>
@@ -2091,66 +1906,66 @@
         <w:tc>
           <w:tcPr>
             <w:cnfStyle w:val="001000000000" w:firstRow="0" w:lastRow="0" w:firstColumn="1" w:lastColumn="0" w:oddVBand="0" w:evenVBand="0" w:oddHBand="0" w:evenHBand="0" w:firstRowFirstColumn="0" w:firstRowLastColumn="0" w:lastRowFirstColumn="0" w:lastRowLastColumn="0"/>
-            <w:tcW w:w="2001" w:type="dxa"/>
+            <w:tcW w:w="2093" w:type="dxa"/>
           </w:tcPr>
           <w:p>
             <w:pPr>
               <w:pStyle w:val="Sinespaciado"/>
               <w:rPr>
-                <w:rFonts w:cs="Times New Roman"/>
+                <w:rFonts w:ascii="Arial" w:hAnsi="Arial" w:cs="Arial"/>
                 <w:lang w:val="es-CL"/>
               </w:rPr>
             </w:pPr>
             <w:r>
               <w:rPr>
-                <w:rFonts w:cs="Times New Roman"/>
-                <w:lang w:val="es-CL"/>
-              </w:rPr>
-              <w:t>Inicio UN</w:t>
+                <w:rFonts w:ascii="Arial" w:hAnsi="Arial" w:cs="Arial"/>
+                <w:lang w:val="es-CL"/>
+              </w:rPr>
+              <w:t>Mixta</w:t>
             </w:r>
           </w:p>
         </w:tc>
         <w:tc>
           <w:tcPr>
-            <w:tcW w:w="3941" w:type="dxa"/>
+            <w:tcW w:w="1843" w:type="dxa"/>
           </w:tcPr>
           <w:p>
             <w:pPr>
               <w:pStyle w:val="Sinespaciado"/>
               <w:cnfStyle w:val="000000100000" w:firstRow="0" w:lastRow="0" w:firstColumn="0" w:lastColumn="0" w:oddVBand="0" w:evenVBand="0" w:oddHBand="1" w:evenHBand="0" w:firstRowFirstColumn="0" w:firstRowLastColumn="0" w:lastRowFirstColumn="0" w:lastRowLastColumn="0"/>
               <w:rPr>
-                <w:rFonts w:cs="Times New Roman"/>
+                <w:rFonts w:ascii="Arial" w:hAnsi="Arial" w:cs="Arial"/>
                 <w:lang w:val="es-CL"/>
               </w:rPr>
             </w:pPr>
             <w:r>
               <w:rPr>
-                <w:rFonts w:cs="Times New Roman"/>
-                <w:lang w:val="es-CL"/>
-              </w:rPr>
-              <w:t>Inicio de columnas de unidad de negocio</w:t>
+                <w:rFonts w:ascii="Arial" w:hAnsi="Arial" w:cs="Arial"/>
+                <w:lang w:val="es-CL"/>
+              </w:rPr>
+              <w:t>9</w:t>
             </w:r>
           </w:p>
         </w:tc>
         <w:tc>
           <w:tcPr>
-            <w:tcW w:w="2926" w:type="dxa"/>
+            <w:tcW w:w="5103" w:type="dxa"/>
           </w:tcPr>
           <w:p>
             <w:pPr>
               <w:pStyle w:val="Sinespaciado"/>
               <w:cnfStyle w:val="000000100000" w:firstRow="0" w:lastRow="0" w:firstColumn="0" w:lastColumn="0" w:oddVBand="0" w:evenVBand="0" w:oddHBand="1" w:evenHBand="0" w:firstRowFirstColumn="0" w:firstRowLastColumn="0" w:lastRowFirstColumn="0" w:lastRowLastColumn="0"/>
               <w:rPr>
-                <w:rFonts w:cs="Times New Roman"/>
+                <w:rFonts w:ascii="Arial" w:hAnsi="Arial" w:cs="Arial"/>
                 <w:lang w:val="es-CL"/>
               </w:rPr>
             </w:pPr>
             <w:r>
               <w:rPr>
-                <w:rFonts w:cs="Times New Roman"/>
-                <w:lang w:val="es-CL"/>
-              </w:rPr>
-              <w:t>9</w:t>
+                <w:rFonts w:ascii="Arial" w:hAnsi="Arial" w:cs="Arial"/>
+                <w:lang w:val="es-CL"/>
+              </w:rPr>
+              <w:t>SI</w:t>
             </w:r>
           </w:p>
         </w:tc>
@@ -2162,66 +1977,66 @@
         <w:tc>
           <w:tcPr>
             <w:cnfStyle w:val="001000000000" w:firstRow="0" w:lastRow="0" w:firstColumn="1" w:lastColumn="0" w:oddVBand="0" w:evenVBand="0" w:oddHBand="0" w:evenHBand="0" w:firstRowFirstColumn="0" w:firstRowLastColumn="0" w:lastRowFirstColumn="0" w:lastRowLastColumn="0"/>
-            <w:tcW w:w="2001" w:type="dxa"/>
+            <w:tcW w:w="2093" w:type="dxa"/>
           </w:tcPr>
           <w:p>
             <w:pPr>
               <w:pStyle w:val="Sinespaciado"/>
               <w:rPr>
-                <w:rFonts w:cs="Times New Roman"/>
+                <w:rFonts w:ascii="Arial" w:hAnsi="Arial" w:cs="Arial"/>
                 <w:lang w:val="es-CL"/>
               </w:rPr>
             </w:pPr>
             <w:r>
               <w:rPr>
-                <w:rFonts w:cs="Times New Roman"/>
-                <w:lang w:val="es-CL"/>
-              </w:rPr>
-              <w:t>Fin UN</w:t>
+                <w:rFonts w:ascii="Arial" w:hAnsi="Arial" w:cs="Arial"/>
+                <w:lang w:val="es-CL"/>
+              </w:rPr>
+              <w:t>Unidades</w:t>
             </w:r>
           </w:p>
         </w:tc>
         <w:tc>
           <w:tcPr>
-            <w:tcW w:w="3941" w:type="dxa"/>
+            <w:tcW w:w="1843" w:type="dxa"/>
           </w:tcPr>
           <w:p>
             <w:pPr>
               <w:pStyle w:val="Sinespaciado"/>
               <w:cnfStyle w:val="000000010000" w:firstRow="0" w:lastRow="0" w:firstColumn="0" w:lastColumn="0" w:oddVBand="0" w:evenVBand="0" w:oddHBand="0" w:evenHBand="1" w:firstRowFirstColumn="0" w:firstRowLastColumn="0" w:lastRowFirstColumn="0" w:lastRowLastColumn="0"/>
               <w:rPr>
-                <w:rFonts w:cs="Times New Roman"/>
+                <w:rFonts w:ascii="Arial" w:hAnsi="Arial" w:cs="Arial"/>
                 <w:lang w:val="es-CL"/>
               </w:rPr>
             </w:pPr>
             <w:r>
               <w:rPr>
-                <w:rFonts w:cs="Times New Roman"/>
-                <w:lang w:val="es-CL"/>
-              </w:rPr>
-              <w:t>Fin de columnas de unidades de negocio</w:t>
+                <w:rFonts w:ascii="Arial" w:hAnsi="Arial" w:cs="Arial"/>
+                <w:lang w:val="es-CL"/>
+              </w:rPr>
+              <w:t>10</w:t>
             </w:r>
           </w:p>
         </w:tc>
         <w:tc>
           <w:tcPr>
-            <w:tcW w:w="2926" w:type="dxa"/>
+            <w:tcW w:w="5103" w:type="dxa"/>
           </w:tcPr>
           <w:p>
             <w:pPr>
               <w:pStyle w:val="Sinespaciado"/>
               <w:cnfStyle w:val="000000010000" w:firstRow="0" w:lastRow="0" w:firstColumn="0" w:lastColumn="0" w:oddVBand="0" w:evenVBand="0" w:oddHBand="0" w:evenHBand="1" w:firstRowFirstColumn="0" w:firstRowLastColumn="0" w:lastRowFirstColumn="0" w:lastRowLastColumn="0"/>
               <w:rPr>
-                <w:rFonts w:cs="Times New Roman"/>
+                <w:rFonts w:ascii="Arial" w:hAnsi="Arial" w:cs="Arial"/>
                 <w:lang w:val="es-CL"/>
               </w:rPr>
             </w:pPr>
             <w:r>
               <w:rPr>
-                <w:rFonts w:cs="Times New Roman"/>
-                <w:lang w:val="es-CL"/>
-              </w:rPr>
-              <w:t>12</w:t>
+                <w:rFonts w:ascii="Arial" w:hAnsi="Arial" w:cs="Arial"/>
+                <w:lang w:val="es-CL"/>
+              </w:rPr>
+              <w:t>U4-U6</w:t>
             </w:r>
           </w:p>
         </w:tc>
@@ -2233,563 +2048,66 @@
         <w:tc>
           <w:tcPr>
             <w:cnfStyle w:val="001000000000" w:firstRow="0" w:lastRow="0" w:firstColumn="1" w:lastColumn="0" w:oddVBand="0" w:evenVBand="0" w:oddHBand="0" w:evenHBand="0" w:firstRowFirstColumn="0" w:firstRowLastColumn="0" w:lastRowFirstColumn="0" w:lastRowLastColumn="0"/>
-            <w:tcW w:w="2001" w:type="dxa"/>
+            <w:tcW w:w="2093" w:type="dxa"/>
           </w:tcPr>
           <w:p>
             <w:pPr>
               <w:pStyle w:val="Sinespaciado"/>
               <w:rPr>
-                <w:rFonts w:cs="Times New Roman"/>
+                <w:rFonts w:ascii="Arial" w:hAnsi="Arial" w:cs="Arial"/>
                 <w:lang w:val="es-CL"/>
               </w:rPr>
             </w:pPr>
             <w:r>
               <w:rPr>
-                <w:rFonts w:cs="Times New Roman"/>
-                <w:lang w:val="es-CL"/>
-              </w:rPr>
-              <w:t>Horario laboral 1</w:t>
+                <w:rFonts w:ascii="Arial" w:hAnsi="Arial" w:cs="Arial"/>
+                <w:lang w:val="es-CL"/>
+              </w:rPr>
+              <w:t>Servicios</w:t>
             </w:r>
           </w:p>
         </w:tc>
         <w:tc>
           <w:tcPr>
-            <w:tcW w:w="3941" w:type="dxa"/>
+            <w:tcW w:w="1843" w:type="dxa"/>
           </w:tcPr>
           <w:p>
             <w:pPr>
               <w:pStyle w:val="Sinespaciado"/>
               <w:cnfStyle w:val="000000100000" w:firstRow="0" w:lastRow="0" w:firstColumn="0" w:lastColumn="0" w:oddVBand="0" w:evenVBand="0" w:oddHBand="1" w:evenHBand="0" w:firstRowFirstColumn="0" w:firstRowLastColumn="0" w:lastRowFirstColumn="0" w:lastRowLastColumn="0"/>
               <w:rPr>
-                <w:rFonts w:cs="Times New Roman"/>
+                <w:rFonts w:ascii="Arial" w:hAnsi="Arial" w:cs="Arial"/>
                 <w:lang w:val="es-CL"/>
               </w:rPr>
             </w:pPr>
             <w:r>
               <w:rPr>
-                <w:rFonts w:cs="Times New Roman"/>
-                <w:lang w:val="es-CL"/>
-              </w:rPr>
-              <w:t>Inicio horario laboral 1</w:t>
+                <w:rFonts w:ascii="Arial" w:hAnsi="Arial" w:cs="Arial"/>
+                <w:lang w:val="es-CL"/>
+              </w:rPr>
+              <w:t>11</w:t>
             </w:r>
           </w:p>
         </w:tc>
         <w:tc>
           <w:tcPr>
-            <w:tcW w:w="2926" w:type="dxa"/>
+            <w:tcW w:w="5103" w:type="dxa"/>
           </w:tcPr>
           <w:p>
             <w:pPr>
               <w:pStyle w:val="Sinespaciado"/>
               <w:cnfStyle w:val="000000100000" w:firstRow="0" w:lastRow="0" w:firstColumn="0" w:lastColumn="0" w:oddVBand="0" w:evenVBand="0" w:oddHBand="1" w:evenHBand="0" w:firstRowFirstColumn="0" w:firstRowLastColumn="0" w:lastRowFirstColumn="0" w:lastRowLastColumn="0"/>
               <w:rPr>
-                <w:rFonts w:cs="Times New Roman"/>
-                <w:lang w:val="es-CL"/>
+                <w:rFonts w:ascii="Arial" w:hAnsi="Arial" w:cs="Arial"/>
+                <w:lang w:val="en-US"/>
               </w:rPr>
             </w:pPr>
             <w:r>
               <w:rPr>
-                <w:rFonts w:cs="Times New Roman"/>
-                <w:lang w:val="es-CL"/>
-              </w:rPr>
-              <w:t>13</w:t>
-            </w:r>
-          </w:p>
-        </w:tc>
-      </w:tr>
-      <w:tr>
-        <w:trPr>
-          <w:cnfStyle w:val="000000010000" w:firstRow="0" w:lastRow="0" w:firstColumn="0" w:lastColumn="0" w:oddVBand="0" w:evenVBand="0" w:oddHBand="0" w:evenHBand="1" w:firstRowFirstColumn="0" w:firstRowLastColumn="0" w:lastRowFirstColumn="0" w:lastRowLastColumn="0"/>
-        </w:trPr>
-        <w:tc>
-          <w:tcPr>
-            <w:cnfStyle w:val="001000000000" w:firstRow="0" w:lastRow="0" w:firstColumn="1" w:lastColumn="0" w:oddVBand="0" w:evenVBand="0" w:oddHBand="0" w:evenHBand="0" w:firstRowFirstColumn="0" w:firstRowLastColumn="0" w:lastRowFirstColumn="0" w:lastRowLastColumn="0"/>
-            <w:tcW w:w="2001" w:type="dxa"/>
-          </w:tcPr>
-          <w:p>
-            <w:pPr>
-              <w:pStyle w:val="Sinespaciado"/>
-              <w:rPr>
-                <w:rFonts w:cs="Times New Roman"/>
-                <w:lang w:val="es-CL"/>
-              </w:rPr>
-            </w:pPr>
-            <w:r>
-              <w:rPr>
-                <w:rFonts w:cs="Times New Roman"/>
-                <w:lang w:val="es-CL"/>
-              </w:rPr>
-              <w:t>Fin Horario lab 1</w:t>
-            </w:r>
-          </w:p>
-        </w:tc>
-        <w:tc>
-          <w:tcPr>
-            <w:tcW w:w="3941" w:type="dxa"/>
-          </w:tcPr>
-          <w:p>
-            <w:pPr>
-              <w:pStyle w:val="Sinespaciado"/>
-              <w:cnfStyle w:val="000000010000" w:firstRow="0" w:lastRow="0" w:firstColumn="0" w:lastColumn="0" w:oddVBand="0" w:evenVBand="0" w:oddHBand="0" w:evenHBand="1" w:firstRowFirstColumn="0" w:firstRowLastColumn="0" w:lastRowFirstColumn="0" w:lastRowLastColumn="0"/>
-              <w:rPr>
-                <w:rFonts w:cs="Times New Roman"/>
-                <w:lang w:val="es-CL"/>
-              </w:rPr>
-            </w:pPr>
-            <w:r>
-              <w:rPr>
-                <w:rFonts w:cs="Times New Roman"/>
-                <w:lang w:val="es-CL"/>
-              </w:rPr>
-              <w:t>Fin horario laboral 1</w:t>
-            </w:r>
-          </w:p>
-        </w:tc>
-        <w:tc>
-          <w:tcPr>
-            <w:tcW w:w="2926" w:type="dxa"/>
-          </w:tcPr>
-          <w:p>
-            <w:pPr>
-              <w:pStyle w:val="Sinespaciado"/>
-              <w:cnfStyle w:val="000000010000" w:firstRow="0" w:lastRow="0" w:firstColumn="0" w:lastColumn="0" w:oddVBand="0" w:evenVBand="0" w:oddHBand="0" w:evenHBand="1" w:firstRowFirstColumn="0" w:firstRowLastColumn="0" w:lastRowFirstColumn="0" w:lastRowLastColumn="0"/>
-              <w:rPr>
-                <w:rFonts w:cs="Times New Roman"/>
-                <w:lang w:val="es-CL"/>
-              </w:rPr>
-            </w:pPr>
-            <w:r>
-              <w:rPr>
-                <w:rFonts w:cs="Times New Roman"/>
-                <w:lang w:val="es-CL"/>
-              </w:rPr>
-              <w:t>14</w:t>
-            </w:r>
-          </w:p>
-        </w:tc>
-      </w:tr>
-      <w:tr>
-        <w:trPr>
-          <w:cnfStyle w:val="000000100000" w:firstRow="0" w:lastRow="0" w:firstColumn="0" w:lastColumn="0" w:oddVBand="0" w:evenVBand="0" w:oddHBand="1" w:evenHBand="0" w:firstRowFirstColumn="0" w:firstRowLastColumn="0" w:lastRowFirstColumn="0" w:lastRowLastColumn="0"/>
-        </w:trPr>
-        <w:tc>
-          <w:tcPr>
-            <w:cnfStyle w:val="001000000000" w:firstRow="0" w:lastRow="0" w:firstColumn="1" w:lastColumn="0" w:oddVBand="0" w:evenVBand="0" w:oddHBand="0" w:evenHBand="0" w:firstRowFirstColumn="0" w:firstRowLastColumn="0" w:lastRowFirstColumn="0" w:lastRowLastColumn="0"/>
-            <w:tcW w:w="2001" w:type="dxa"/>
-          </w:tcPr>
-          <w:p>
-            <w:pPr>
-              <w:pStyle w:val="Sinespaciado"/>
-              <w:rPr>
-                <w:rFonts w:cs="Times New Roman"/>
-                <w:lang w:val="es-CL"/>
-              </w:rPr>
-            </w:pPr>
-            <w:r>
-              <w:rPr>
-                <w:rFonts w:cs="Times New Roman"/>
-                <w:lang w:val="es-CL"/>
-              </w:rPr>
-              <w:t>Horario laboral 2</w:t>
-            </w:r>
-          </w:p>
-        </w:tc>
-        <w:tc>
-          <w:tcPr>
-            <w:tcW w:w="3941" w:type="dxa"/>
-          </w:tcPr>
-          <w:p>
-            <w:pPr>
-              <w:pStyle w:val="Sinespaciado"/>
-              <w:cnfStyle w:val="000000100000" w:firstRow="0" w:lastRow="0" w:firstColumn="0" w:lastColumn="0" w:oddVBand="0" w:evenVBand="0" w:oddHBand="1" w:evenHBand="0" w:firstRowFirstColumn="0" w:firstRowLastColumn="0" w:lastRowFirstColumn="0" w:lastRowLastColumn="0"/>
-              <w:rPr>
-                <w:rFonts w:cs="Times New Roman"/>
-                <w:lang w:val="es-CL"/>
-              </w:rPr>
-            </w:pPr>
-            <w:r>
-              <w:rPr>
-                <w:rFonts w:cs="Times New Roman"/>
-                <w:lang w:val="es-CL"/>
-              </w:rPr>
-              <w:t>Inicio horario laboral 2</w:t>
-            </w:r>
-          </w:p>
-        </w:tc>
-        <w:tc>
-          <w:tcPr>
-            <w:tcW w:w="2926" w:type="dxa"/>
-          </w:tcPr>
-          <w:p>
-            <w:pPr>
-              <w:pStyle w:val="Sinespaciado"/>
-              <w:cnfStyle w:val="000000100000" w:firstRow="0" w:lastRow="0" w:firstColumn="0" w:lastColumn="0" w:oddVBand="0" w:evenVBand="0" w:oddHBand="1" w:evenHBand="0" w:firstRowFirstColumn="0" w:firstRowLastColumn="0" w:lastRowFirstColumn="0" w:lastRowLastColumn="0"/>
-              <w:rPr>
-                <w:rFonts w:cs="Times New Roman"/>
-                <w:lang w:val="es-CL"/>
-              </w:rPr>
-            </w:pPr>
-            <w:r>
-              <w:rPr>
-                <w:rFonts w:cs="Times New Roman"/>
-                <w:lang w:val="es-CL"/>
-              </w:rPr>
-              <w:t>15</w:t>
-            </w:r>
-          </w:p>
-        </w:tc>
-      </w:tr>
-      <w:tr>
-        <w:trPr>
-          <w:cnfStyle w:val="000000010000" w:firstRow="0" w:lastRow="0" w:firstColumn="0" w:lastColumn="0" w:oddVBand="0" w:evenVBand="0" w:oddHBand="0" w:evenHBand="1" w:firstRowFirstColumn="0" w:firstRowLastColumn="0" w:lastRowFirstColumn="0" w:lastRowLastColumn="0"/>
-        </w:trPr>
-        <w:tc>
-          <w:tcPr>
-            <w:cnfStyle w:val="001000000000" w:firstRow="0" w:lastRow="0" w:firstColumn="1" w:lastColumn="0" w:oddVBand="0" w:evenVBand="0" w:oddHBand="0" w:evenHBand="0" w:firstRowFirstColumn="0" w:firstRowLastColumn="0" w:lastRowFirstColumn="0" w:lastRowLastColumn="0"/>
-            <w:tcW w:w="2001" w:type="dxa"/>
-          </w:tcPr>
-          <w:p>
-            <w:pPr>
-              <w:pStyle w:val="Sinespaciado"/>
-              <w:rPr>
-                <w:rFonts w:cs="Times New Roman"/>
-                <w:lang w:val="es-CL"/>
-              </w:rPr>
-            </w:pPr>
-            <w:r>
-              <w:rPr>
-                <w:rFonts w:cs="Times New Roman"/>
-                <w:lang w:val="es-CL"/>
-              </w:rPr>
-              <w:t>Fin Horario lab 2</w:t>
-            </w:r>
-          </w:p>
-        </w:tc>
-        <w:tc>
-          <w:tcPr>
-            <w:tcW w:w="3941" w:type="dxa"/>
-          </w:tcPr>
-          <w:p>
-            <w:pPr>
-              <w:pStyle w:val="Sinespaciado"/>
-              <w:cnfStyle w:val="000000010000" w:firstRow="0" w:lastRow="0" w:firstColumn="0" w:lastColumn="0" w:oddVBand="0" w:evenVBand="0" w:oddHBand="0" w:evenHBand="1" w:firstRowFirstColumn="0" w:firstRowLastColumn="0" w:lastRowFirstColumn="0" w:lastRowLastColumn="0"/>
-              <w:rPr>
-                <w:rFonts w:cs="Times New Roman"/>
-                <w:lang w:val="es-CL"/>
-              </w:rPr>
-            </w:pPr>
-            <w:r>
-              <w:rPr>
-                <w:rFonts w:cs="Times New Roman"/>
-                <w:lang w:val="es-CL"/>
-              </w:rPr>
-              <w:t>Fin horario laboral  2</w:t>
-            </w:r>
-          </w:p>
-        </w:tc>
-        <w:tc>
-          <w:tcPr>
-            <w:tcW w:w="2926" w:type="dxa"/>
-          </w:tcPr>
-          <w:p>
-            <w:pPr>
-              <w:pStyle w:val="Sinespaciado"/>
-              <w:cnfStyle w:val="000000010000" w:firstRow="0" w:lastRow="0" w:firstColumn="0" w:lastColumn="0" w:oddVBand="0" w:evenVBand="0" w:oddHBand="0" w:evenHBand="1" w:firstRowFirstColumn="0" w:firstRowLastColumn="0" w:lastRowFirstColumn="0" w:lastRowLastColumn="0"/>
-              <w:rPr>
-                <w:rFonts w:cs="Times New Roman"/>
-                <w:lang w:val="es-CL"/>
-              </w:rPr>
-            </w:pPr>
-            <w:r>
-              <w:rPr>
-                <w:rFonts w:cs="Times New Roman"/>
-                <w:lang w:val="es-CL"/>
-              </w:rPr>
-              <w:t>16</w:t>
-            </w:r>
-          </w:p>
-        </w:tc>
-      </w:tr>
-      <w:tr>
-        <w:trPr>
-          <w:cnfStyle w:val="000000100000" w:firstRow="0" w:lastRow="0" w:firstColumn="0" w:lastColumn="0" w:oddVBand="0" w:evenVBand="0" w:oddHBand="1" w:evenHBand="0" w:firstRowFirstColumn="0" w:firstRowLastColumn="0" w:lastRowFirstColumn="0" w:lastRowLastColumn="0"/>
-        </w:trPr>
-        <w:tc>
-          <w:tcPr>
-            <w:cnfStyle w:val="001000000000" w:firstRow="0" w:lastRow="0" w:firstColumn="1" w:lastColumn="0" w:oddVBand="0" w:evenVBand="0" w:oddHBand="0" w:evenHBand="0" w:firstRowFirstColumn="0" w:firstRowLastColumn="0" w:lastRowFirstColumn="0" w:lastRowLastColumn="0"/>
-            <w:tcW w:w="2001" w:type="dxa"/>
-          </w:tcPr>
-          <w:p>
-            <w:pPr>
-              <w:pStyle w:val="Sinespaciado"/>
-              <w:rPr>
-                <w:rFonts w:cs="Times New Roman"/>
-                <w:lang w:val="es-CL"/>
-              </w:rPr>
-            </w:pPr>
-            <w:r>
-              <w:rPr>
-                <w:rFonts w:cs="Times New Roman"/>
-                <w:lang w:val="es-CL"/>
-              </w:rPr>
-              <w:t>Horario sábado</w:t>
-            </w:r>
-          </w:p>
-        </w:tc>
-        <w:tc>
-          <w:tcPr>
-            <w:tcW w:w="3941" w:type="dxa"/>
-          </w:tcPr>
-          <w:p>
-            <w:pPr>
-              <w:pStyle w:val="Sinespaciado"/>
-              <w:cnfStyle w:val="000000100000" w:firstRow="0" w:lastRow="0" w:firstColumn="0" w:lastColumn="0" w:oddVBand="0" w:evenVBand="0" w:oddHBand="1" w:evenHBand="0" w:firstRowFirstColumn="0" w:firstRowLastColumn="0" w:lastRowFirstColumn="0" w:lastRowLastColumn="0"/>
-              <w:rPr>
-                <w:rFonts w:cs="Times New Roman"/>
-                <w:lang w:val="es-CL"/>
-              </w:rPr>
-            </w:pPr>
-            <w:r>
-              <w:rPr>
-                <w:rFonts w:cs="Times New Roman"/>
-                <w:lang w:val="es-CL"/>
-              </w:rPr>
-              <w:t>Horario Sabado</w:t>
-            </w:r>
-          </w:p>
-        </w:tc>
-        <w:tc>
-          <w:tcPr>
-            <w:tcW w:w="2926" w:type="dxa"/>
-          </w:tcPr>
-          <w:p>
-            <w:pPr>
-              <w:pStyle w:val="Sinespaciado"/>
-              <w:cnfStyle w:val="000000100000" w:firstRow="0" w:lastRow="0" w:firstColumn="0" w:lastColumn="0" w:oddVBand="0" w:evenVBand="0" w:oddHBand="1" w:evenHBand="0" w:firstRowFirstColumn="0" w:firstRowLastColumn="0" w:lastRowFirstColumn="0" w:lastRowLastColumn="0"/>
-              <w:rPr>
-                <w:rFonts w:cs="Times New Roman"/>
-                <w:lang w:val="es-CL"/>
-              </w:rPr>
-            </w:pPr>
-            <w:r>
-              <w:rPr>
-                <w:rFonts w:cs="Times New Roman"/>
-                <w:lang w:val="es-CL"/>
-              </w:rPr>
-              <w:t>17</w:t>
-            </w:r>
-          </w:p>
-        </w:tc>
-      </w:tr>
-      <w:tr>
-        <w:trPr>
-          <w:cnfStyle w:val="000000010000" w:firstRow="0" w:lastRow="0" w:firstColumn="0" w:lastColumn="0" w:oddVBand="0" w:evenVBand="0" w:oddHBand="0" w:evenHBand="1" w:firstRowFirstColumn="0" w:firstRowLastColumn="0" w:lastRowFirstColumn="0" w:lastRowLastColumn="0"/>
-        </w:trPr>
-        <w:tc>
-          <w:tcPr>
-            <w:cnfStyle w:val="001000000000" w:firstRow="0" w:lastRow="0" w:firstColumn="1" w:lastColumn="0" w:oddVBand="0" w:evenVBand="0" w:oddHBand="0" w:evenHBand="0" w:firstRowFirstColumn="0" w:firstRowLastColumn="0" w:lastRowFirstColumn="0" w:lastRowLastColumn="0"/>
-            <w:tcW w:w="2001" w:type="dxa"/>
-          </w:tcPr>
-          <w:p>
-            <w:pPr>
-              <w:pStyle w:val="Sinespaciado"/>
-              <w:rPr>
-                <w:rFonts w:cs="Times New Roman"/>
-                <w:lang w:val="es-CL"/>
-              </w:rPr>
-            </w:pPr>
-            <w:r>
-              <w:rPr>
-                <w:rFonts w:cs="Times New Roman"/>
-                <w:lang w:val="es-CL"/>
-              </w:rPr>
-              <w:t>Horario Domingo</w:t>
-            </w:r>
-          </w:p>
-        </w:tc>
-        <w:tc>
-          <w:tcPr>
-            <w:tcW w:w="3941" w:type="dxa"/>
-          </w:tcPr>
-          <w:p>
-            <w:pPr>
-              <w:pStyle w:val="Sinespaciado"/>
-              <w:cnfStyle w:val="000000010000" w:firstRow="0" w:lastRow="0" w:firstColumn="0" w:lastColumn="0" w:oddVBand="0" w:evenVBand="0" w:oddHBand="0" w:evenHBand="1" w:firstRowFirstColumn="0" w:firstRowLastColumn="0" w:lastRowFirstColumn="0" w:lastRowLastColumn="0"/>
-              <w:rPr>
-                <w:rFonts w:cs="Times New Roman"/>
-                <w:lang w:val="es-CL"/>
-              </w:rPr>
-            </w:pPr>
-            <w:r>
-              <w:rPr>
-                <w:rFonts w:cs="Times New Roman"/>
-                <w:lang w:val="es-CL"/>
-              </w:rPr>
-              <w:t>Horario Domingo</w:t>
-            </w:r>
-          </w:p>
-        </w:tc>
-        <w:tc>
-          <w:tcPr>
-            <w:tcW w:w="2926" w:type="dxa"/>
-          </w:tcPr>
-          <w:p>
-            <w:pPr>
-              <w:pStyle w:val="Sinespaciado"/>
-              <w:cnfStyle w:val="000000010000" w:firstRow="0" w:lastRow="0" w:firstColumn="0" w:lastColumn="0" w:oddVBand="0" w:evenVBand="0" w:oddHBand="0" w:evenHBand="1" w:firstRowFirstColumn="0" w:firstRowLastColumn="0" w:lastRowFirstColumn="0" w:lastRowLastColumn="0"/>
-              <w:rPr>
-                <w:rFonts w:cs="Times New Roman"/>
-                <w:lang w:val="es-CL"/>
-              </w:rPr>
-            </w:pPr>
-            <w:r>
-              <w:rPr>
-                <w:rFonts w:cs="Times New Roman"/>
-                <w:lang w:val="es-CL"/>
-              </w:rPr>
-              <w:t>18</w:t>
-            </w:r>
-          </w:p>
-        </w:tc>
-      </w:tr>
-      <w:tr>
-        <w:trPr>
-          <w:cnfStyle w:val="000000100000" w:firstRow="0" w:lastRow="0" w:firstColumn="0" w:lastColumn="0" w:oddVBand="0" w:evenVBand="0" w:oddHBand="1" w:evenHBand="0" w:firstRowFirstColumn="0" w:firstRowLastColumn="0" w:lastRowFirstColumn="0" w:lastRowLastColumn="0"/>
-        </w:trPr>
-        <w:tc>
-          <w:tcPr>
-            <w:cnfStyle w:val="001000000000" w:firstRow="0" w:lastRow="0" w:firstColumn="1" w:lastColumn="0" w:oddVBand="0" w:evenVBand="0" w:oddHBand="0" w:evenHBand="0" w:firstRowFirstColumn="0" w:firstRowLastColumn="0" w:lastRowFirstColumn="0" w:lastRowLastColumn="0"/>
-            <w:tcW w:w="2001" w:type="dxa"/>
-          </w:tcPr>
-          <w:p>
-            <w:pPr>
-              <w:pStyle w:val="Sinespaciado"/>
-              <w:rPr>
-                <w:rFonts w:cs="Times New Roman"/>
-                <w:lang w:val="es-CL"/>
-              </w:rPr>
-            </w:pPr>
-            <w:r>
-              <w:rPr>
-                <w:rFonts w:cs="Times New Roman"/>
-                <w:lang w:val="es-CL"/>
-              </w:rPr>
-              <w:t>Inicio Servicio</w:t>
-            </w:r>
-          </w:p>
-        </w:tc>
-        <w:tc>
-          <w:tcPr>
-            <w:tcW w:w="3941" w:type="dxa"/>
-          </w:tcPr>
-          <w:p>
-            <w:pPr>
-              <w:pStyle w:val="Sinespaciado"/>
-              <w:cnfStyle w:val="000000100000" w:firstRow="0" w:lastRow="0" w:firstColumn="0" w:lastColumn="0" w:oddVBand="0" w:evenVBand="0" w:oddHBand="1" w:evenHBand="0" w:firstRowFirstColumn="0" w:firstRowLastColumn="0" w:lastRowFirstColumn="0" w:lastRowLastColumn="0"/>
-              <w:rPr>
-                <w:rFonts w:cs="Times New Roman"/>
-                <w:lang w:val="es-CL"/>
-              </w:rPr>
-            </w:pPr>
-            <w:r>
-              <w:rPr>
-                <w:rFonts w:cs="Times New Roman"/>
-                <w:lang w:val="es-CL"/>
-              </w:rPr>
-              <w:t>Inicio de listado de servicios</w:t>
-            </w:r>
-          </w:p>
-        </w:tc>
-        <w:tc>
-          <w:tcPr>
-            <w:tcW w:w="2926" w:type="dxa"/>
-          </w:tcPr>
-          <w:p>
-            <w:pPr>
-              <w:pStyle w:val="Sinespaciado"/>
-              <w:cnfStyle w:val="000000100000" w:firstRow="0" w:lastRow="0" w:firstColumn="0" w:lastColumn="0" w:oddVBand="0" w:evenVBand="0" w:oddHBand="1" w:evenHBand="0" w:firstRowFirstColumn="0" w:firstRowLastColumn="0" w:lastRowFirstColumn="0" w:lastRowLastColumn="0"/>
-              <w:rPr>
-                <w:rFonts w:cs="Times New Roman"/>
-                <w:lang w:val="es-CL"/>
-              </w:rPr>
-            </w:pPr>
-            <w:r>
-              <w:rPr>
-                <w:rFonts w:cs="Times New Roman"/>
-                <w:lang w:val="es-CL"/>
-              </w:rPr>
-              <w:t>19</w:t>
-            </w:r>
-          </w:p>
-        </w:tc>
-      </w:tr>
-      <w:tr>
-        <w:trPr>
-          <w:cnfStyle w:val="000000010000" w:firstRow="0" w:lastRow="0" w:firstColumn="0" w:lastColumn="0" w:oddVBand="0" w:evenVBand="0" w:oddHBand="0" w:evenHBand="1" w:firstRowFirstColumn="0" w:firstRowLastColumn="0" w:lastRowFirstColumn="0" w:lastRowLastColumn="0"/>
-        </w:trPr>
-        <w:tc>
-          <w:tcPr>
-            <w:cnfStyle w:val="001000000000" w:firstRow="0" w:lastRow="0" w:firstColumn="1" w:lastColumn="0" w:oddVBand="0" w:evenVBand="0" w:oddHBand="0" w:evenHBand="0" w:firstRowFirstColumn="0" w:firstRowLastColumn="0" w:lastRowFirstColumn="0" w:lastRowLastColumn="0"/>
-            <w:tcW w:w="2001" w:type="dxa"/>
-          </w:tcPr>
-          <w:p>
-            <w:pPr>
-              <w:pStyle w:val="Sinespaciado"/>
-              <w:rPr>
-                <w:rFonts w:cs="Times New Roman"/>
-                <w:lang w:val="es-CL"/>
-              </w:rPr>
-            </w:pPr>
-            <w:r>
-              <w:rPr>
-                <w:rFonts w:cs="Times New Roman"/>
-                <w:lang w:val="es-CL"/>
-              </w:rPr>
-              <w:t>Fin Servicios</w:t>
-            </w:r>
-          </w:p>
-        </w:tc>
-        <w:tc>
-          <w:tcPr>
-            <w:tcW w:w="3941" w:type="dxa"/>
-          </w:tcPr>
-          <w:p>
-            <w:pPr>
-              <w:pStyle w:val="Sinespaciado"/>
-              <w:cnfStyle w:val="000000010000" w:firstRow="0" w:lastRow="0" w:firstColumn="0" w:lastColumn="0" w:oddVBand="0" w:evenVBand="0" w:oddHBand="0" w:evenHBand="1" w:firstRowFirstColumn="0" w:firstRowLastColumn="0" w:lastRowFirstColumn="0" w:lastRowLastColumn="0"/>
-              <w:rPr>
-                <w:rFonts w:cs="Times New Roman"/>
-                <w:lang w:val="es-CL"/>
-              </w:rPr>
-            </w:pPr>
-            <w:r>
-              <w:rPr>
-                <w:rFonts w:cs="Times New Roman"/>
-                <w:lang w:val="es-CL"/>
-              </w:rPr>
-              <w:t>Fin de listado de servicios</w:t>
-            </w:r>
-          </w:p>
-        </w:tc>
-        <w:tc>
-          <w:tcPr>
-            <w:tcW w:w="2926" w:type="dxa"/>
-          </w:tcPr>
-          <w:p>
-            <w:pPr>
-              <w:pStyle w:val="Sinespaciado"/>
-              <w:cnfStyle w:val="000000010000" w:firstRow="0" w:lastRow="0" w:firstColumn="0" w:lastColumn="0" w:oddVBand="0" w:evenVBand="0" w:oddHBand="0" w:evenHBand="1" w:firstRowFirstColumn="0" w:firstRowLastColumn="0" w:lastRowFirstColumn="0" w:lastRowLastColumn="0"/>
-              <w:rPr>
-                <w:rFonts w:cs="Times New Roman"/>
-                <w:lang w:val="es-CL"/>
-              </w:rPr>
-            </w:pPr>
-            <w:r>
-              <w:rPr>
-                <w:rFonts w:cs="Times New Roman"/>
-                <w:lang w:val="es-CL"/>
-              </w:rPr>
-              <w:t>35</w:t>
+                <w:rFonts w:ascii="Arial" w:hAnsi="Arial" w:cs="Arial"/>
+                <w:lang w:val="en-US"/>
+              </w:rPr>
+              <w:t>T406 00I-T426 00I-T426 03I-T430 C2 00I-T430 00I-T406 C0 00I-B51 00I-B51 C0 00I</w:t>
             </w:r>
           </w:p>
         </w:tc>
@@ -2798,27 +2116,280 @@
     <w:p>
       <w:pPr>
         <w:pStyle w:val="Sinespaciado"/>
-      </w:pPr>
-    </w:p>
-    <w:p>
-      <w:pPr>
-        <w:pStyle w:val="Sinespaciado"/>
-      </w:pPr>
+        <w:rPr>
+          <w:rFonts w:ascii="Arial" w:hAnsi="Arial" w:cs="Arial"/>
+          <w:lang w:val="en-US"/>
+        </w:rPr>
+      </w:pPr>
+    </w:p>
+    <w:p>
+      <w:pPr>
+        <w:pStyle w:val="Descripcin"/>
+        <w:jc w:val="center"/>
+      </w:pPr>
+      <w:r>
+        <w:t xml:space="preserve">Tabla </w:t>
+      </w:r>
+      <w:fldSimple w:instr=" SEQ Tabla \* ARABIC ">
+        <w:r>
+          <w:rPr>
+            <w:noProof/>
+          </w:rPr>
+          <w:t>1</w:t>
+        </w:r>
+      </w:fldSimple>
+      <w:r>
+        <w:t>: Campos de datos de entrada para zonas pagas.</w:t>
+      </w:r>
+    </w:p>
+    <w:p>
+      <w:pPr>
+        <w:rPr>
+          <w:rFonts w:ascii="Arial" w:hAnsi="Arial" w:cs="Arial"/>
+        </w:rPr>
+      </w:pPr>
+      <w:r>
+        <w:rPr>
+          <w:rFonts w:ascii="Arial" w:hAnsi="Arial" w:cs="Arial"/>
+        </w:rPr>
+        <w:t>Descripción de campos:</w:t>
+      </w:r>
+    </w:p>
+    <w:p>
+      <w:pPr>
+        <w:jc w:val="both"/>
+        <w:rPr>
+          <w:rFonts w:ascii="Arial" w:hAnsi="Arial" w:cs="Arial"/>
+        </w:rPr>
+      </w:pPr>
+      <w:r>
+        <w:rPr>
+          <w:rFonts w:ascii="Arial" w:hAnsi="Arial" w:cs="Arial"/>
+          <w:b/>
+        </w:rPr>
+        <w:t>Código zona paga</w:t>
+      </w:r>
+      <w:r>
+        <w:rPr>
+          <w:rFonts w:ascii="Arial" w:hAnsi="Arial" w:cs="Arial"/>
+        </w:rPr>
+        <w:t>: Corresponde al código asignado por DTPM para la identificación única de una zona paga.</w:t>
+      </w:r>
+    </w:p>
+    <w:p>
+      <w:pPr>
+        <w:jc w:val="both"/>
+        <w:rPr>
+          <w:rFonts w:ascii="Arial" w:hAnsi="Arial" w:cs="Arial"/>
+        </w:rPr>
+      </w:pPr>
+      <w:r>
+        <w:rPr>
+          <w:rFonts w:ascii="Arial" w:hAnsi="Arial" w:cs="Arial"/>
+          <w:b/>
+        </w:rPr>
+        <w:t>Patente Validador</w:t>
+      </w:r>
+      <w:r>
+        <w:rPr>
+          <w:rFonts w:ascii="Arial" w:hAnsi="Arial" w:cs="Arial"/>
+        </w:rPr>
+        <w:t>: Código único del validador asociado a una zona paga</w:t>
+      </w:r>
+    </w:p>
+    <w:p>
+      <w:pPr>
+        <w:jc w:val="both"/>
+        <w:rPr>
+          <w:rFonts w:ascii="Arial" w:hAnsi="Arial" w:cs="Arial"/>
+        </w:rPr>
+      </w:pPr>
+      <w:r>
+        <w:rPr>
+          <w:rFonts w:ascii="Arial" w:hAnsi="Arial" w:cs="Arial"/>
+          <w:b/>
+        </w:rPr>
+        <w:t>Código paradero 1</w:t>
+      </w:r>
+      <w:r>
+        <w:rPr>
+          <w:rFonts w:ascii="Arial" w:hAnsi="Arial" w:cs="Arial"/>
+        </w:rPr>
+        <w:t>: Codificación de DTPM para el paradero asociado a la zona paga</w:t>
+      </w:r>
+    </w:p>
+    <w:p>
+      <w:pPr>
+        <w:jc w:val="both"/>
+        <w:rPr>
+          <w:rFonts w:ascii="Arial" w:hAnsi="Arial" w:cs="Arial"/>
+        </w:rPr>
+      </w:pPr>
+      <w:r>
+        <w:rPr>
+          <w:rFonts w:ascii="Arial" w:hAnsi="Arial" w:cs="Arial"/>
+          <w:b/>
+        </w:rPr>
+        <w:lastRenderedPageBreak/>
+        <w:t>Código paradero 2</w:t>
+      </w:r>
+      <w:r>
+        <w:rPr>
+          <w:rFonts w:ascii="Arial" w:hAnsi="Arial" w:cs="Arial"/>
+        </w:rPr>
+        <w:t>: Codificación de DTPM para el segundo paradero asociado a la zona paga en caso que exista.</w:t>
+      </w:r>
+    </w:p>
+    <w:p>
+      <w:pPr>
+        <w:jc w:val="both"/>
+        <w:rPr>
+          <w:rFonts w:ascii="Arial" w:hAnsi="Arial" w:cs="Arial"/>
+        </w:rPr>
+      </w:pPr>
+      <w:r>
+        <w:rPr>
+          <w:rFonts w:ascii="Arial" w:hAnsi="Arial" w:cs="Arial"/>
+          <w:b/>
+        </w:rPr>
+        <w:t>X</w:t>
+      </w:r>
+      <w:r>
+        <w:rPr>
+          <w:rFonts w:ascii="Arial" w:hAnsi="Arial" w:cs="Arial"/>
+        </w:rPr>
+        <w:t>: Coordenada X en UTM</w:t>
+      </w:r>
+    </w:p>
+    <w:p>
+      <w:pPr>
+        <w:jc w:val="both"/>
+        <w:rPr>
+          <w:rFonts w:ascii="Arial" w:hAnsi="Arial" w:cs="Arial"/>
+        </w:rPr>
+      </w:pPr>
+      <w:r>
+        <w:rPr>
+          <w:rFonts w:ascii="Arial" w:hAnsi="Arial" w:cs="Arial"/>
+          <w:b/>
+        </w:rPr>
+        <w:t>Y</w:t>
+      </w:r>
+      <w:r>
+        <w:rPr>
+          <w:rFonts w:ascii="Arial" w:hAnsi="Arial" w:cs="Arial"/>
+        </w:rPr>
+        <w:t>: Coordenada Y en UTM</w:t>
+      </w:r>
+    </w:p>
+    <w:p>
+      <w:pPr>
+        <w:jc w:val="both"/>
+        <w:rPr>
+          <w:rFonts w:ascii="Arial" w:hAnsi="Arial" w:cs="Arial"/>
+        </w:rPr>
+      </w:pPr>
+      <w:r>
+        <w:rPr>
+          <w:rFonts w:ascii="Arial" w:hAnsi="Arial" w:cs="Arial"/>
+          <w:b/>
+        </w:rPr>
+        <w:t>Comuna</w:t>
+      </w:r>
+      <w:r>
+        <w:rPr>
+          <w:rFonts w:ascii="Arial" w:hAnsi="Arial" w:cs="Arial"/>
+        </w:rPr>
+        <w:t>: Comuna en la que se encuentra la zona paga, definida por DTPM</w:t>
+      </w:r>
+    </w:p>
+    <w:p>
+      <w:pPr>
+        <w:jc w:val="both"/>
+        <w:rPr>
+          <w:rFonts w:ascii="Arial" w:hAnsi="Arial" w:cs="Arial"/>
+        </w:rPr>
+      </w:pPr>
+      <w:r>
+        <w:rPr>
+          <w:rFonts w:ascii="Arial" w:hAnsi="Arial" w:cs="Arial"/>
+          <w:b/>
+        </w:rPr>
+        <w:t>Nombre</w:t>
+      </w:r>
+      <w:r>
+        <w:rPr>
+          <w:rFonts w:ascii="Arial" w:hAnsi="Arial" w:cs="Arial"/>
+        </w:rPr>
+        <w:t>: Nombre del paradero de la zona paga</w:t>
+      </w:r>
+    </w:p>
+    <w:p>
+      <w:pPr>
+        <w:jc w:val="both"/>
+        <w:rPr>
+          <w:rFonts w:ascii="Arial" w:hAnsi="Arial" w:cs="Arial"/>
+        </w:rPr>
+      </w:pPr>
+      <w:r>
+        <w:rPr>
+          <w:rFonts w:ascii="Arial" w:hAnsi="Arial" w:cs="Arial"/>
+          <w:b/>
+        </w:rPr>
+        <w:t>Mixta</w:t>
+      </w:r>
+      <w:r>
+        <w:rPr>
+          <w:rFonts w:ascii="Arial" w:hAnsi="Arial" w:cs="Arial"/>
+        </w:rPr>
+        <w:t>: Si en caso de ser una zona paga mixta, es decir, que operan en ella más de una unidad de negocio.</w:t>
+      </w:r>
+    </w:p>
+    <w:p>
+      <w:pPr>
+        <w:jc w:val="both"/>
+        <w:rPr>
+          <w:rFonts w:ascii="Arial" w:hAnsi="Arial" w:cs="Arial"/>
+        </w:rPr>
+      </w:pPr>
+      <w:r>
+        <w:rPr>
+          <w:rFonts w:ascii="Arial" w:hAnsi="Arial" w:cs="Arial"/>
+          <w:b/>
+        </w:rPr>
+        <w:t>Unidades</w:t>
+      </w:r>
+      <w:r>
+        <w:rPr>
+          <w:rFonts w:ascii="Arial" w:hAnsi="Arial" w:cs="Arial"/>
+        </w:rPr>
+        <w:t>: Códigos de las unidades de negocio que operan en la zona paga.</w:t>
+      </w:r>
+    </w:p>
+    <w:p>
+      <w:pPr>
+        <w:jc w:val="both"/>
+        <w:rPr>
+          <w:rFonts w:ascii="Arial" w:hAnsi="Arial" w:cs="Arial"/>
+        </w:rPr>
+      </w:pPr>
+      <w:r>
+        <w:rPr>
+          <w:rFonts w:ascii="Arial" w:hAnsi="Arial" w:cs="Arial"/>
+          <w:b/>
+        </w:rPr>
+        <w:t>Servicios</w:t>
+      </w:r>
+      <w:r>
+        <w:rPr>
+          <w:rFonts w:ascii="Arial" w:hAnsi="Arial" w:cs="Arial"/>
+        </w:rPr>
+        <w:t>: Servicios que operan en la unidad de negocio, codificados según nomenclatura de los datos de SONDA.</w:t>
+      </w:r>
     </w:p>
     <w:p>
       <w:pPr>
         <w:spacing w:line="276" w:lineRule="auto"/>
-        <w:rPr>
-          <w:rFonts w:ascii="Times New Roman" w:hAnsi="Times New Roman"/>
-        </w:rPr>
-      </w:pPr>
-      <w:r>
-        <w:br w:type="page"/>
-      </w:r>
-    </w:p>
-    <w:p>
-      <w:pPr>
-        <w:pStyle w:val="Sinespaciado"/>
       </w:pPr>
     </w:p>
     <w:p>
@@ -2830,21 +2401,402 @@
         </w:numPr>
         <w:outlineLvl w:val="0"/>
       </w:pPr>
-      <w:bookmarkStart w:id="6" w:name="_Toc17831789"/>
+      <w:bookmarkStart w:id="6" w:name="_Toc17884481"/>
       <w:r>
         <w:t>Procesamiento</w:t>
       </w:r>
       <w:bookmarkEnd w:id="6"/>
     </w:p>
-    <w:p/>
-    <w:p/>
+    <w:p>
+      <w:pPr>
+        <w:pStyle w:val="Sinespaciado"/>
+      </w:pPr>
+    </w:p>
+    <w:p>
+      <w:pPr>
+        <w:pStyle w:val="Sinespaciado"/>
+        <w:rPr>
+          <w:rFonts w:ascii="Arial" w:hAnsi="Arial" w:cs="Arial"/>
+        </w:rPr>
+      </w:pPr>
+      <w:r>
+        <w:rPr>
+          <w:rFonts w:ascii="Arial" w:hAnsi="Arial" w:cs="Arial"/>
+        </w:rPr>
+        <w:t>El procesamiento necesario para poder llegar a la tabla resultante con los factores de pago requiere cinco pasos:</w:t>
+      </w:r>
+    </w:p>
+    <w:p>
+      <w:pPr>
+        <w:pStyle w:val="Sinespaciado"/>
+        <w:rPr>
+          <w:rFonts w:ascii="Arial" w:hAnsi="Arial" w:cs="Arial"/>
+        </w:rPr>
+      </w:pPr>
+    </w:p>
+    <w:p>
+      <w:pPr>
+        <w:pStyle w:val="Sinespaciado"/>
+        <w:numPr>
+          <w:ilvl w:val="0"/>
+          <w:numId w:val="12"/>
+        </w:numPr>
+        <w:rPr>
+          <w:rFonts w:ascii="Arial" w:hAnsi="Arial" w:cs="Arial"/>
+        </w:rPr>
+      </w:pPr>
+      <w:r>
+        <w:rPr>
+          <w:rFonts w:ascii="Arial" w:hAnsi="Arial" w:cs="Arial"/>
+          <w:b/>
+        </w:rPr>
+        <w:t>Asignación de servicio</w:t>
+      </w:r>
+      <w:r>
+        <w:rPr>
+          <w:rFonts w:ascii="Arial" w:hAnsi="Arial" w:cs="Arial"/>
+        </w:rPr>
+        <w:t>: La asignación de servicio corresponde al proceso realizado para asignar el servicio a la validación hecha en la zona paga, este procesamiento está ampliamente descrito en el manual de referencia de ADATRAP, pero puede ser resumido en los siguientes pasos:</w:t>
+      </w:r>
+    </w:p>
+    <w:p>
+      <w:pPr>
+        <w:pStyle w:val="Sinespaciado"/>
+        <w:numPr>
+          <w:ilvl w:val="1"/>
+          <w:numId w:val="12"/>
+        </w:numPr>
+        <w:rPr>
+          <w:rFonts w:ascii="Arial" w:hAnsi="Arial" w:cs="Arial"/>
+        </w:rPr>
+      </w:pPr>
+      <w:r>
+        <w:rPr>
+          <w:rFonts w:ascii="Arial" w:hAnsi="Arial" w:cs="Arial"/>
+        </w:rPr>
+        <w:t>Cálculo de líneas factibles: Todas las rutas que operan en la zona paga que son capaz de llevar a la siguiente transacción de la tarjeta (menos de 1000m de caminata)</w:t>
+      </w:r>
+    </w:p>
+    <w:p>
+      <w:pPr>
+        <w:pStyle w:val="Sinespaciado"/>
+        <w:numPr>
+          <w:ilvl w:val="1"/>
+          <w:numId w:val="12"/>
+        </w:numPr>
+        <w:rPr>
+          <w:rFonts w:ascii="Arial" w:hAnsi="Arial" w:cs="Arial"/>
+        </w:rPr>
+      </w:pPr>
+      <w:r>
+        <w:rPr>
+          <w:rFonts w:ascii="Arial" w:hAnsi="Arial" w:cs="Arial"/>
+        </w:rPr>
+        <w:t>Cálculo de líneas comunes: Se calcula un subconjunto de líneas sobre el conjunto de líneas factibles, que cumplen con la condición de líneas comunes, es dec</w:t>
+      </w:r>
+      <w:r>
+        <w:rPr>
+          <w:rFonts w:ascii="Arial" w:hAnsi="Arial" w:cs="Arial"/>
+        </w:rPr>
+        <w:t>ir, se dejan fuera las líneas que son considerablemente más lentas para llegar al destino.</w:t>
+      </w:r>
+    </w:p>
+    <w:p>
+      <w:pPr>
+        <w:pStyle w:val="Sinespaciado"/>
+        <w:numPr>
+          <w:ilvl w:val="1"/>
+          <w:numId w:val="12"/>
+        </w:numPr>
+        <w:rPr>
+          <w:rFonts w:ascii="Arial" w:hAnsi="Arial" w:cs="Arial"/>
+        </w:rPr>
+      </w:pPr>
+      <w:r>
+        <w:rPr>
+          <w:rFonts w:ascii="Arial" w:hAnsi="Arial" w:cs="Arial"/>
+        </w:rPr>
+        <w:t>Elección de bus más probable: Sobre el conjunto de líneas comunes se revisa cual bus pasa primero después del tiempo de validación, se selección este bus como el bus de subida del usuario y se asigna su servicio a la validación.</w:t>
+      </w:r>
+    </w:p>
+    <w:p>
+      <w:pPr>
+        <w:pStyle w:val="Sinespaciado"/>
+        <w:numPr>
+          <w:ilvl w:val="0"/>
+          <w:numId w:val="12"/>
+        </w:numPr>
+        <w:rPr>
+          <w:rFonts w:ascii="Arial" w:hAnsi="Arial" w:cs="Arial"/>
+        </w:rPr>
+      </w:pPr>
+      <w:r>
+        <w:rPr>
+          <w:rFonts w:ascii="Arial" w:hAnsi="Arial" w:cs="Arial"/>
+          <w:b/>
+        </w:rPr>
+        <w:t>Construcción de viaje</w:t>
+      </w:r>
+      <w:r>
+        <w:rPr>
+          <w:rFonts w:ascii="Arial" w:hAnsi="Arial" w:cs="Arial"/>
+        </w:rPr>
+        <w:t xml:space="preserve">: En forma paralela, el software construye los viajes, o conjunto de etapas de las tarjetas que conforma un viaje, el detalle de este algoritmo esta descrito en el manual de referencia de ADATRAP, pero puede ser resumido en con junto de condiciones entre dos etapas que definen si se debe </w:t>
+      </w:r>
+      <w:r>
+        <w:rPr>
+          <w:rFonts w:ascii="Arial" w:hAnsi="Arial" w:cs="Arial"/>
+        </w:rPr>
+        <w:t xml:space="preserve">finalizar el </w:t>
+      </w:r>
+      <w:r>
+        <w:rPr>
+          <w:rFonts w:ascii="Arial" w:hAnsi="Arial" w:cs="Arial"/>
+        </w:rPr>
+        <w:t>viaje:</w:t>
+      </w:r>
+    </w:p>
+    <w:p>
+      <w:pPr>
+        <w:pStyle w:val="Sinespaciado"/>
+        <w:numPr>
+          <w:ilvl w:val="1"/>
+          <w:numId w:val="12"/>
+        </w:numPr>
+        <w:rPr>
+          <w:rFonts w:ascii="Arial" w:hAnsi="Arial" w:cs="Arial"/>
+        </w:rPr>
+      </w:pPr>
+      <w:r>
+        <w:rPr>
+          <w:rFonts w:ascii="Arial" w:hAnsi="Arial" w:cs="Arial"/>
+        </w:rPr>
+        <w:t>Si la etapa es ultima transacción de la tarjeta</w:t>
+      </w:r>
+    </w:p>
+    <w:p>
+      <w:pPr>
+        <w:pStyle w:val="Sinespaciado"/>
+        <w:numPr>
+          <w:ilvl w:val="1"/>
+          <w:numId w:val="12"/>
+        </w:numPr>
+        <w:rPr>
+          <w:rFonts w:ascii="Arial" w:hAnsi="Arial" w:cs="Arial"/>
+        </w:rPr>
+      </w:pPr>
+      <w:r>
+        <w:rPr>
+          <w:rFonts w:ascii="Arial" w:hAnsi="Arial" w:cs="Arial"/>
+        </w:rPr>
+        <w:t xml:space="preserve">Si la siguiente transacción </w:t>
+      </w:r>
+      <w:r>
+        <w:rPr>
+          <w:rFonts w:ascii="Arial" w:hAnsi="Arial" w:cs="Arial"/>
+        </w:rPr>
+        <w:t>está</w:t>
+      </w:r>
+      <w:r>
+        <w:rPr>
+          <w:rFonts w:ascii="Arial" w:hAnsi="Arial" w:cs="Arial"/>
+        </w:rPr>
+        <w:t xml:space="preserve"> a </w:t>
+      </w:r>
+      <w:r>
+        <w:rPr>
+          <w:rFonts w:ascii="Arial" w:hAnsi="Arial" w:cs="Arial"/>
+        </w:rPr>
+        <w:t>más</w:t>
+      </w:r>
+      <w:r>
+        <w:rPr>
+          <w:rFonts w:ascii="Arial" w:hAnsi="Arial" w:cs="Arial"/>
+        </w:rPr>
+        <w:t xml:space="preserve"> de 2 horas</w:t>
+      </w:r>
+    </w:p>
+    <w:p>
+      <w:pPr>
+        <w:pStyle w:val="Sinespaciado"/>
+        <w:numPr>
+          <w:ilvl w:val="1"/>
+          <w:numId w:val="12"/>
+        </w:numPr>
+        <w:rPr>
+          <w:rFonts w:ascii="Arial" w:hAnsi="Arial" w:cs="Arial"/>
+        </w:rPr>
+      </w:pPr>
+      <w:r>
+        <w:rPr>
+          <w:rFonts w:ascii="Arial" w:hAnsi="Arial" w:cs="Arial"/>
+        </w:rPr>
+        <w:t>Si por el paradero pasan más de 3 buses en el servicio que utilizo</w:t>
+      </w:r>
+    </w:p>
+    <w:p>
+      <w:pPr>
+        <w:pStyle w:val="Sinespaciado"/>
+        <w:numPr>
+          <w:ilvl w:val="1"/>
+          <w:numId w:val="12"/>
+        </w:numPr>
+        <w:rPr>
+          <w:rFonts w:ascii="Arial" w:hAnsi="Arial" w:cs="Arial"/>
+        </w:rPr>
+      </w:pPr>
+      <w:r>
+        <w:rPr>
+          <w:rFonts w:ascii="Arial" w:hAnsi="Arial" w:cs="Arial"/>
+        </w:rPr>
+        <w:t>Si las transacciones tienen el mismo servicio</w:t>
+      </w:r>
+    </w:p>
+    <w:p>
+      <w:pPr>
+        <w:pStyle w:val="Sinespaciado"/>
+        <w:numPr>
+          <w:ilvl w:val="1"/>
+          <w:numId w:val="12"/>
+        </w:numPr>
+        <w:rPr>
+          <w:rFonts w:ascii="Arial" w:hAnsi="Arial" w:cs="Arial"/>
+        </w:rPr>
+      </w:pPr>
+      <w:r>
+        <w:rPr>
+          <w:rFonts w:ascii="Arial" w:hAnsi="Arial" w:cs="Arial"/>
+        </w:rPr>
+        <w:t>Si la transacción siguiente es en metro y espera más de 15 min</w:t>
+      </w:r>
+    </w:p>
+    <w:p>
+      <w:pPr>
+        <w:pStyle w:val="Sinespaciado"/>
+        <w:numPr>
+          <w:ilvl w:val="1"/>
+          <w:numId w:val="12"/>
+        </w:numPr>
+        <w:rPr>
+          <w:rFonts w:ascii="Arial" w:hAnsi="Arial" w:cs="Arial"/>
+        </w:rPr>
+      </w:pPr>
+      <w:r>
+        <w:rPr>
+          <w:rFonts w:ascii="Arial" w:hAnsi="Arial" w:cs="Arial"/>
+        </w:rPr>
+        <w:t>Condición de similaridad entre distancia euclidiana y en ruta</w:t>
+      </w:r>
+    </w:p>
+    <w:p>
+      <w:pPr>
+        <w:pStyle w:val="Sinespaciado"/>
+        <w:numPr>
+          <w:ilvl w:val="1"/>
+          <w:numId w:val="12"/>
+        </w:numPr>
+        <w:rPr>
+          <w:rFonts w:ascii="Arial" w:hAnsi="Arial" w:cs="Arial"/>
+        </w:rPr>
+      </w:pPr>
+      <w:r>
+        <w:rPr>
+          <w:rFonts w:ascii="Arial" w:hAnsi="Arial" w:cs="Arial"/>
+        </w:rPr>
+        <w:t>Condición de espera máxima de 40 minutos</w:t>
+      </w:r>
+    </w:p>
+    <w:p>
+      <w:pPr>
+        <w:pStyle w:val="Sinespaciado"/>
+        <w:numPr>
+          <w:ilvl w:val="0"/>
+          <w:numId w:val="12"/>
+        </w:numPr>
+        <w:rPr>
+          <w:rFonts w:ascii="Arial" w:hAnsi="Arial" w:cs="Arial"/>
+        </w:rPr>
+      </w:pPr>
+      <w:r>
+        <w:rPr>
+          <w:rFonts w:ascii="Arial" w:hAnsi="Arial" w:cs="Arial"/>
+          <w:b/>
+        </w:rPr>
+        <w:lastRenderedPageBreak/>
+        <w:t>Construcción de tríos</w:t>
+      </w:r>
+      <w:r>
+        <w:rPr>
+          <w:rFonts w:ascii="Arial" w:hAnsi="Arial" w:cs="Arial"/>
+        </w:rPr>
+        <w:t>: Conociendo la asignación de servicio y el viaje al que la transacción pertenece se puede conocer la información de las unidades de negocio utilizadas en la etapa anterior, la etapa en la zona paga y la siguiente lo que permite conocer el trio de etapas necesarios para calcular el factor de pago.</w:t>
+      </w:r>
+    </w:p>
+    <w:p>
+      <w:pPr>
+        <w:pStyle w:val="Sinespaciado"/>
+        <w:numPr>
+          <w:ilvl w:val="0"/>
+          <w:numId w:val="12"/>
+        </w:numPr>
+        <w:rPr>
+          <w:rFonts w:ascii="Arial" w:hAnsi="Arial" w:cs="Arial"/>
+        </w:rPr>
+      </w:pPr>
+      <w:r>
+        <w:rPr>
+          <w:rFonts w:ascii="Arial" w:hAnsi="Arial" w:cs="Arial"/>
+          <w:b/>
+        </w:rPr>
+        <w:t>Calculo del factor de pago</w:t>
+      </w:r>
+      <w:r>
+        <w:rPr>
+          <w:rFonts w:ascii="Arial" w:hAnsi="Arial" w:cs="Arial"/>
+        </w:rPr>
+        <w:t>:</w:t>
+      </w:r>
+      <w:r>
+        <w:rPr>
+          <w:rFonts w:ascii="Arial" w:hAnsi="Arial" w:cs="Arial"/>
+        </w:rPr>
+        <w:t xml:space="preserve"> </w:t>
+      </w:r>
+      <w:r>
+        <w:rPr>
+          <w:rFonts w:ascii="Arial" w:hAnsi="Arial" w:cs="Arial"/>
+        </w:rPr>
+        <w:t xml:space="preserve">Con los tríos construidos el software realiza un recorrido por todos los tríos de cada zona paga mixta clasificándolos en los grupos definidos por la metodología para unidades asignadas y visitantes, de esta manera </w:t>
+      </w:r>
+      <w:r>
+        <w:rPr>
+          <w:rFonts w:ascii="Arial" w:hAnsi="Arial" w:cs="Arial"/>
+        </w:rPr>
+        <w:t xml:space="preserve">se calcula un archivo por día con las cantidades de estos grupos los cuales permiten el </w:t>
+      </w:r>
+      <w:r>
+        <w:rPr>
+          <w:rFonts w:ascii="Arial" w:hAnsi="Arial" w:cs="Arial"/>
+        </w:rPr>
+        <w:t xml:space="preserve">cálculo del factor </w:t>
+      </w:r>
+      <w:r>
+        <w:rPr>
+          <w:rFonts w:ascii="Arial" w:hAnsi="Arial" w:cs="Arial"/>
+        </w:rPr>
+        <w:t>agregando varios días a través de la plataforma web</w:t>
+      </w:r>
+      <w:r>
+        <w:rPr>
+          <w:rFonts w:ascii="Arial" w:hAnsi="Arial" w:cs="Arial"/>
+        </w:rPr>
+        <w:t>.</w:t>
+      </w:r>
+    </w:p>
     <w:p>
       <w:pPr>
         <w:spacing w:line="276" w:lineRule="auto"/>
       </w:pPr>
-      <w:r>
-        <w:br w:type="page"/>
-      </w:r>
     </w:p>
     <w:p/>
     <w:p>
@@ -2856,7 +2808,7 @@
         </w:numPr>
         <w:outlineLvl w:val="0"/>
       </w:pPr>
-      <w:bookmarkStart w:id="7" w:name="_Toc17831790"/>
+      <w:bookmarkStart w:id="7" w:name="_Toc17884482"/>
       <w:r>
         <w:t>Uso en plataforma Web</w:t>
       </w:r>
@@ -2870,53 +2822,20 @@
         <w:ind w:left="-30" w:firstLine="570"/>
         <w:jc w:val="both"/>
         <w:rPr>
-          <w:rFonts w:asciiTheme="minorHAnsi" w:hAnsiTheme="minorHAnsi"/>
-        </w:rPr>
-      </w:pPr>
-      <w:r>
-        <w:rPr>
-          <w:rFonts w:asciiTheme="minorHAnsi" w:hAnsiTheme="minorHAnsi"/>
+          <w:rFonts w:ascii="Arial" w:hAnsi="Arial" w:cs="Arial"/>
+          <w:color w:val="000000"/>
+          <w:sz w:val="25"/>
+          <w:szCs w:val="25"/>
+        </w:rPr>
+      </w:pPr>
+      <w:r>
+        <w:rPr>
+          <w:rFonts w:ascii="Arial" w:hAnsi="Arial" w:cs="Arial"/>
           <w:color w:val="000000"/>
           <w:sz w:val="22"/>
           <w:szCs w:val="22"/>
         </w:rPr>
-        <w:t>El acceso a ADATRAP se hace a través del navegador web que el usuario le acomode, sin embargo, se recomienda utilizar el navegador Google Chrome para mejorar la compatibilidad con la aplicación. Este acceso se encuentra disponible sólo desde la red interna de las instalaciones del DTPM.</w:t>
-      </w:r>
-      <w:r>
-        <w:rPr>
-          <w:rFonts w:asciiTheme="minorHAnsi" w:hAnsiTheme="minorHAnsi"/>
-          <w:color w:val="000000"/>
-          <w:sz w:val="22"/>
-          <w:szCs w:val="22"/>
-        </w:rPr>
-        <w:t xml:space="preserve"> </w:t>
-      </w:r>
-      <w:r>
-        <w:rPr>
-          <w:rFonts w:asciiTheme="minorHAnsi" w:hAnsiTheme="minorHAnsi"/>
-          <w:color w:val="000000"/>
-          <w:sz w:val="25"/>
-          <w:szCs w:val="25"/>
-        </w:rPr>
-        <w:t>Para acc</w:t>
-      </w:r>
-      <w:r>
-        <w:rPr>
-          <w:rFonts w:asciiTheme="minorHAnsi" w:hAnsiTheme="minorHAnsi"/>
-          <w:color w:val="000000"/>
-          <w:sz w:val="25"/>
-          <w:szCs w:val="25"/>
-        </w:rPr>
-        <w:t>eder a ADATRAP se debe apuntar e</w:t>
-      </w:r>
-      <w:r>
-        <w:rPr>
-          <w:rFonts w:asciiTheme="minorHAnsi" w:hAnsiTheme="minorHAnsi"/>
-          <w:color w:val="000000"/>
-          <w:sz w:val="25"/>
-          <w:szCs w:val="25"/>
-        </w:rPr>
-        <w:t>l browser hacia la siguiente url.</w:t>
+        <w:t>Para poder generar los factores de pago es necesario acceder a la vista en la siguiente url:</w:t>
       </w:r>
     </w:p>
     <w:p>
@@ -2926,16 +2845,16 @@
         <w:ind w:left="-30" w:firstLine="570"/>
         <w:jc w:val="both"/>
         <w:rPr>
-          <w:rFonts w:asciiTheme="minorHAnsi" w:hAnsiTheme="minorHAnsi"/>
+          <w:rFonts w:ascii="Arial" w:hAnsi="Arial" w:cs="Arial"/>
           <w:sz w:val="25"/>
           <w:szCs w:val="25"/>
         </w:rPr>
       </w:pPr>
-      <w:hyperlink r:id="rId11" w:history="1">
+      <w:hyperlink r:id="rId10" w:history="1">
         <w:r>
           <w:rPr>
             <w:rStyle w:val="Hipervnculo"/>
-            <w:rFonts w:asciiTheme="minorHAnsi" w:hAnsiTheme="minorHAnsi"/>
+            <w:rFonts w:ascii="Arial" w:hAnsi="Arial" w:cs="Arial"/>
             <w:sz w:val="25"/>
             <w:szCs w:val="25"/>
           </w:rPr>
@@ -2946,13 +2865,593 @@
     <w:p>
       <w:pPr>
         <w:rPr>
+          <w:rFonts w:ascii="Arial" w:hAnsi="Arial" w:cs="Arial"/>
           <w:lang w:val="es-CL"/>
         </w:rPr>
       </w:pPr>
     </w:p>
     <w:p>
       <w:pPr>
-        <w:pStyle w:val="Sinespaciado"/>
+        <w:rPr>
+          <w:rFonts w:ascii="Arial" w:hAnsi="Arial" w:cs="Arial"/>
+          <w:lang w:val="es-CL"/>
+        </w:rPr>
+      </w:pPr>
+      <w:r>
+        <w:rPr>
+          <w:rFonts w:ascii="Arial" w:hAnsi="Arial" w:cs="Arial"/>
+          <w:noProof/>
+          <w:lang w:eastAsia="es-ES"/>
+        </w:rPr>
+        <w:drawing>
+          <wp:inline distT="0" distB="0" distL="0" distR="0">
+            <wp:extent cx="5391150" cy="3333750"/>
+            <wp:effectExtent l="0" t="0" r="0" b="0"/>
+            <wp:docPr id="1" name="Imagen 1"/>
+            <wp:cNvGraphicFramePr>
+              <a:graphicFrameLocks xmlns:a="http://schemas.openxmlformats.org/drawingml/2006/main" noChangeAspect="1"/>
+            </wp:cNvGraphicFramePr>
+            <a:graphic xmlns:a="http://schemas.openxmlformats.org/drawingml/2006/main">
+              <a:graphicData uri="http://schemas.openxmlformats.org/drawingml/2006/picture">
+                <pic:pic xmlns:pic="http://schemas.openxmlformats.org/drawingml/2006/picture">
+                  <pic:nvPicPr>
+                    <pic:cNvPr id="0" name="Picture 1"/>
+                    <pic:cNvPicPr>
+                      <a:picLocks noChangeAspect="1" noChangeArrowheads="1"/>
+                    </pic:cNvPicPr>
+                  </pic:nvPicPr>
+                  <pic:blipFill>
+                    <a:blip r:embed="rId11">
+                      <a:extLst>
+                        <a:ext uri="{28A0092B-C50C-407E-A947-70E740481C1C}">
+                          <a14:useLocalDpi xmlns:a14="http://schemas.microsoft.com/office/drawing/2010/main" val="0"/>
+                        </a:ext>
+                      </a:extLst>
+                    </a:blip>
+                    <a:srcRect/>
+                    <a:stretch>
+                      <a:fillRect/>
+                    </a:stretch>
+                  </pic:blipFill>
+                  <pic:spPr bwMode="auto">
+                    <a:xfrm>
+                      <a:off x="0" y="0"/>
+                      <a:ext cx="5391150" cy="3333750"/>
+                    </a:xfrm>
+                    <a:prstGeom prst="rect">
+                      <a:avLst/>
+                    </a:prstGeom>
+                    <a:noFill/>
+                    <a:ln>
+                      <a:noFill/>
+                    </a:ln>
+                  </pic:spPr>
+                </pic:pic>
+              </a:graphicData>
+            </a:graphic>
+          </wp:inline>
+        </w:drawing>
+      </w:r>
+    </w:p>
+    <w:p>
+      <w:pPr>
+        <w:pStyle w:val="Descripcin"/>
+        <w:jc w:val="center"/>
+      </w:pPr>
+      <w:bookmarkStart w:id="8" w:name="_Ref17882731"/>
+      <w:r>
+        <w:t xml:space="preserve">Ilustración </w:t>
+      </w:r>
+      <w:fldSimple w:instr=" SEQ Ilustración \* ARABIC ">
+        <w:r>
+          <w:rPr>
+            <w:noProof/>
+          </w:rPr>
+          <w:t>1</w:t>
+        </w:r>
+      </w:fldSimple>
+      <w:bookmarkEnd w:id="8"/>
+      <w:r>
+        <w:t>: Vista de factores de pago en zonas pagas mixtas.</w:t>
+      </w:r>
+    </w:p>
+    <w:p>
+      <w:pPr>
+        <w:jc w:val="both"/>
+      </w:pPr>
+      <w:r>
+        <w:t xml:space="preserve">La </w:t>
+      </w:r>
+      <w:r>
+        <w:fldChar w:fldCharType="begin"/>
+      </w:r>
+      <w:r>
+        <w:instrText xml:space="preserve"> REF _Ref17882731 \h </w:instrText>
+      </w:r>
+      <w:r>
+        <w:instrText xml:space="preserve"> \* MERGEFORMAT </w:instrText>
+      </w:r>
+      <w:r>
+        <w:fldChar w:fldCharType="separate"/>
+      </w:r>
+      <w:r>
+        <w:t xml:space="preserve">Ilustración </w:t>
+      </w:r>
+      <w:r>
+        <w:rPr>
+          <w:noProof/>
+        </w:rPr>
+        <w:t>1</w:t>
+      </w:r>
+      <w:r>
+        <w:fldChar w:fldCharType="end"/>
+      </w:r>
+      <w:r>
+        <w:t xml:space="preserve"> muestra la vista o sección para obtener los factores de pago en zonas pagas mixtas, a continuación una descripción de cada elemento en ella:</w:t>
+      </w:r>
+    </w:p>
+    <w:p>
+      <w:pPr>
+        <w:spacing w:line="276" w:lineRule="auto"/>
+      </w:pPr>
+      <w:r>
+        <w:br w:type="page"/>
+      </w:r>
+    </w:p>
+    <w:p/>
+    <w:p>
+      <w:pPr>
+        <w:pStyle w:val="Prrafodelista"/>
+        <w:numPr>
+          <w:ilvl w:val="0"/>
+          <w:numId w:val="13"/>
+        </w:numPr>
+        <w:jc w:val="both"/>
+      </w:pPr>
+      <w:r>
+        <w:rPr>
+          <w:b/>
+        </w:rPr>
+        <w:t>Sección factores de pago</w:t>
+      </w:r>
+      <w:r>
+        <w:t>: Se puede apreciar el link o sección de los factores de pago dentro del conjunto de secciones de ADATRAP, el usuario solo debe clickear en el link para dirigirse a la vista.</w:t>
+      </w:r>
+    </w:p>
+    <w:p>
+      <w:pPr>
+        <w:pStyle w:val="Prrafodelista"/>
+        <w:numPr>
+          <w:ilvl w:val="0"/>
+          <w:numId w:val="13"/>
+        </w:numPr>
+        <w:jc w:val="both"/>
+      </w:pPr>
+      <w:r>
+        <w:rPr>
+          <w:b/>
+        </w:rPr>
+        <w:t>Calendario</w:t>
+      </w:r>
+      <w:r>
+        <w:t xml:space="preserve">: El calendario muestra todos los días del año separado en meses, los días coloreados con verde representan los días con datos disponibles para </w:t>
+      </w:r>
+      <w:r>
+        <w:t>el cálculo de factores de pago, por el contrario, los días en color blanco no disponen de información para el cálculo.</w:t>
+      </w:r>
+    </w:p>
+    <w:p>
+      <w:pPr>
+        <w:pStyle w:val="Prrafodelista"/>
+        <w:numPr>
+          <w:ilvl w:val="0"/>
+          <w:numId w:val="13"/>
+        </w:numPr>
+        <w:jc w:val="both"/>
+      </w:pPr>
+      <w:r>
+        <w:rPr>
+          <w:b/>
+        </w:rPr>
+        <w:t>Filtro de rango</w:t>
+      </w:r>
+      <w:r>
+        <w:t>: Este filtro permite seleccionar un rango de días para agregar y generar los factores de pago, al clickear en el aparece un calendario que permite seleccionar un día inicial y otro final los cuales definirán el rango.</w:t>
+      </w:r>
+    </w:p>
+    <w:p>
+      <w:pPr>
+        <w:pStyle w:val="Prrafodelista"/>
+        <w:numPr>
+          <w:ilvl w:val="0"/>
+          <w:numId w:val="13"/>
+        </w:numPr>
+        <w:jc w:val="both"/>
+      </w:pPr>
+      <w:r>
+        <w:rPr>
+          <w:b/>
+        </w:rPr>
+        <w:t>Exclusión de días</w:t>
+      </w:r>
+      <w:r>
+        <w:t>: Adicional al rango, este filtro permite excluir días de ese rango, al hacer click aparecerá un calendario que le permitirá al usuario seleccionar uno o un conjunto de días los cuales serán excluidos del rango original.</w:t>
+      </w:r>
+    </w:p>
+    <w:p>
+      <w:pPr>
+        <w:pStyle w:val="Prrafodelista"/>
+        <w:numPr>
+          <w:ilvl w:val="0"/>
+          <w:numId w:val="13"/>
+        </w:numPr>
+        <w:jc w:val="both"/>
+      </w:pPr>
+      <w:r>
+        <w:rPr>
+          <w:b/>
+        </w:rPr>
+        <w:t>Tipo de día</w:t>
+      </w:r>
+      <w:r>
+        <w:t>: Este filtro permite al usuario agregar por algún tipo de día en particular o en su defecto para todos los tipos de días en el rango seleccionado, internamente no se mezclan distintos tipos de días en el mismo factor, se calculan los factores por cada uno por separado y los resultados son entregados juntos en un único archivo.</w:t>
+      </w:r>
+    </w:p>
+    <w:p>
+      <w:pPr>
+        <w:pStyle w:val="Prrafodelista"/>
+        <w:numPr>
+          <w:ilvl w:val="0"/>
+          <w:numId w:val="13"/>
+        </w:numPr>
+        <w:jc w:val="both"/>
+      </w:pPr>
+      <w:r>
+        <w:rPr>
+          <w:b/>
+        </w:rPr>
+        <w:t>Botón actualizar datos</w:t>
+      </w:r>
+      <w:r>
+        <w:t>:</w:t>
+      </w:r>
+      <w:r>
+        <w:t xml:space="preserve"> Al accionar este botón se da paso al cálculo de los factores de pago usando los valores definidos en los filtros.</w:t>
+      </w:r>
+    </w:p>
+    <w:p>
+      <w:pPr>
+        <w:pStyle w:val="Prrafodelista"/>
+        <w:numPr>
+          <w:ilvl w:val="0"/>
+          <w:numId w:val="13"/>
+        </w:numPr>
+        <w:jc w:val="both"/>
+      </w:pPr>
+      <w:r>
+        <w:rPr>
+          <w:b/>
+        </w:rPr>
+        <w:t>Botón datos crudos</w:t>
+      </w:r>
+      <w:r>
+        <w:t>:</w:t>
+      </w:r>
+      <w:r>
+        <w:t xml:space="preserve"> Este botón permite la descarga de los datos de los tríos separados por días, esto permite al usuario buscar cualquier tipo </w:t>
+      </w:r>
+      <w:r>
+        <w:t>problema directamente en la fuente de datos antes de agregarlos.</w:t>
+      </w:r>
+    </w:p>
+    <w:p>
+      <w:pPr>
+        <w:pStyle w:val="Prrafodelista"/>
+        <w:numPr>
+          <w:ilvl w:val="0"/>
+          <w:numId w:val="13"/>
+        </w:numPr>
+        <w:jc w:val="both"/>
+      </w:pPr>
+      <w:r>
+        <w:rPr>
+          <w:b/>
+        </w:rPr>
+        <w:t>Botón exportar a Excel</w:t>
+      </w:r>
+      <w:r>
+        <w:t>:</w:t>
+      </w:r>
+      <w:r>
+        <w:t xml:space="preserve"> Este botón permite descargar directamente la tabla de resultados con los factores de pago finales, ya agregados por los filtros definidos, la tabla a descargar es la misma que uno puede observar en la vista previa (9), a excepción del campo de factor por día que contiene una gráfica para asistir al usuario a detectar algún problema en algún día en particular.</w:t>
+      </w:r>
+    </w:p>
+    <w:p>
+      <w:pPr>
+        <w:pStyle w:val="Prrafodelista"/>
+        <w:numPr>
+          <w:ilvl w:val="0"/>
+          <w:numId w:val="13"/>
+        </w:numPr>
+        <w:jc w:val="both"/>
+      </w:pPr>
+      <w:r>
+        <w:rPr>
+          <w:b/>
+        </w:rPr>
+        <w:t>Vista previa</w:t>
+      </w:r>
+      <w:r>
+        <w:t>: Esta vista permite ver los resultados finales de la consulta, la tabla contiene los siguientes campos:</w:t>
+      </w:r>
+    </w:p>
+    <w:p>
+      <w:pPr>
+        <w:pStyle w:val="Prrafodelista"/>
+        <w:numPr>
+          <w:ilvl w:val="1"/>
+          <w:numId w:val="13"/>
+        </w:numPr>
+        <w:jc w:val="both"/>
+      </w:pPr>
+      <w:r>
+        <w:rPr>
+          <w:b/>
+        </w:rPr>
+        <w:t>Factor por día</w:t>
+      </w:r>
+      <w:r>
+        <w:t>:</w:t>
+      </w:r>
+      <w:r>
+        <w:t xml:space="preserve"> Grafica con el factor por cada día estipulando en los filtros, su objetivo es permitir la rápida detección de días con falta de información.</w:t>
+      </w:r>
+    </w:p>
+    <w:p>
+      <w:pPr>
+        <w:pStyle w:val="Prrafodelista"/>
+        <w:numPr>
+          <w:ilvl w:val="1"/>
+          <w:numId w:val="13"/>
+        </w:numPr>
+        <w:jc w:val="both"/>
+      </w:pPr>
+      <w:r>
+        <w:rPr>
+          <w:b/>
+        </w:rPr>
+        <w:t>Id zona paga</w:t>
+      </w:r>
+      <w:r>
+        <w:t>: Corresponde al código único DTPM para identificar una zona paga.</w:t>
+      </w:r>
+    </w:p>
+    <w:p>
+      <w:pPr>
+        <w:pStyle w:val="Prrafodelista"/>
+        <w:numPr>
+          <w:ilvl w:val="1"/>
+          <w:numId w:val="13"/>
+        </w:numPr>
+        <w:jc w:val="both"/>
+      </w:pPr>
+      <w:r>
+        <w:rPr>
+          <w:b/>
+        </w:rPr>
+        <w:t>Nombre zona paga</w:t>
+      </w:r>
+      <w:r>
+        <w:t>:</w:t>
+      </w:r>
+      <w:r>
+        <w:t xml:space="preserve"> Nombre del paradero asociado a la zona paga</w:t>
+      </w:r>
+    </w:p>
+    <w:p>
+      <w:pPr>
+        <w:pStyle w:val="Prrafodelista"/>
+        <w:numPr>
+          <w:ilvl w:val="1"/>
+          <w:numId w:val="13"/>
+        </w:numPr>
+        <w:jc w:val="both"/>
+      </w:pPr>
+      <w:r>
+        <w:rPr>
+          <w:b/>
+        </w:rPr>
+        <w:t>Asignación</w:t>
+      </w:r>
+      <w:r>
+        <w:t>:</w:t>
+      </w:r>
+      <w:r>
+        <w:t xml:space="preserve"> Indica si la unidad de negocio es la asignada a la zona paga o visitante.</w:t>
+      </w:r>
+    </w:p>
+    <w:p>
+      <w:pPr>
+        <w:pStyle w:val="Prrafodelista"/>
+        <w:numPr>
+          <w:ilvl w:val="1"/>
+          <w:numId w:val="13"/>
+        </w:numPr>
+        <w:jc w:val="both"/>
+      </w:pPr>
+      <w:r>
+        <w:rPr>
+          <w:b/>
+        </w:rPr>
+        <w:t>Id operador</w:t>
+      </w:r>
+      <w:r>
+        <w:t>:</w:t>
+      </w:r>
+      <w:r>
+        <w:t xml:space="preserve"> Id definido por DTPM para los operadores o unidades de negocio.</w:t>
+      </w:r>
+    </w:p>
+    <w:p>
+      <w:pPr>
+        <w:pStyle w:val="Prrafodelista"/>
+        <w:numPr>
+          <w:ilvl w:val="1"/>
+          <w:numId w:val="13"/>
+        </w:numPr>
+        <w:jc w:val="both"/>
+      </w:pPr>
+      <w:r>
+        <w:rPr>
+          <w:b/>
+        </w:rPr>
+        <w:t>Operador</w:t>
+      </w:r>
+      <w:r>
+        <w:t>:</w:t>
+      </w:r>
+      <w:r>
+        <w:t xml:space="preserve"> Nombre del operador o unidad de negocio</w:t>
+      </w:r>
+    </w:p>
+    <w:p>
+      <w:pPr>
+        <w:pStyle w:val="Prrafodelista"/>
+        <w:numPr>
+          <w:ilvl w:val="1"/>
+          <w:numId w:val="13"/>
+        </w:numPr>
+        <w:jc w:val="both"/>
+      </w:pPr>
+      <w:r>
+        <w:rPr>
+          <w:b/>
+        </w:rPr>
+        <w:t>Tipo de día</w:t>
+      </w:r>
+      <w:r>
+        <w:t>:</w:t>
+      </w:r>
+      <w:r>
+        <w:t xml:space="preserve"> Tipo de día de la agrupación</w:t>
+      </w:r>
+    </w:p>
+    <w:p>
+      <w:pPr>
+        <w:pStyle w:val="Prrafodelista"/>
+        <w:numPr>
+          <w:ilvl w:val="1"/>
+          <w:numId w:val="13"/>
+        </w:numPr>
+        <w:jc w:val="both"/>
+      </w:pPr>
+      <w:r>
+        <w:rPr>
+          <w:b/>
+        </w:rPr>
+        <w:t>Total</w:t>
+      </w:r>
+      <w:r>
+        <w:t>:</w:t>
+      </w:r>
+      <w:r>
+        <w:t xml:space="preserve"> Cantidad del total de validaciones realizadas en esa zona paga</w:t>
+      </w:r>
+    </w:p>
+    <w:p>
+      <w:pPr>
+        <w:pStyle w:val="Prrafodelista"/>
+        <w:numPr>
+          <w:ilvl w:val="1"/>
+          <w:numId w:val="13"/>
+        </w:numPr>
+        <w:jc w:val="both"/>
+      </w:pPr>
+      <w:r>
+        <w:rPr>
+          <w:b/>
+        </w:rPr>
+        <w:t>Suman</w:t>
+      </w:r>
+      <w:r>
+        <w:t>:</w:t>
+      </w:r>
+      <w:r>
+        <w:t xml:space="preserve"> Cantidad de tríos que suman a la unidad de negocio </w:t>
+      </w:r>
+    </w:p>
+    <w:p>
+      <w:pPr>
+        <w:pStyle w:val="Prrafodelista"/>
+        <w:numPr>
+          <w:ilvl w:val="1"/>
+          <w:numId w:val="13"/>
+        </w:numPr>
+        <w:jc w:val="both"/>
+      </w:pPr>
+      <w:r>
+        <w:rPr>
+          <w:b/>
+        </w:rPr>
+        <w:t>Restan</w:t>
+      </w:r>
+      <w:r>
+        <w:t>:</w:t>
+      </w:r>
+      <w:r>
+        <w:t xml:space="preserve"> Cantidad de tríos que restan a la unidad de negocio</w:t>
+      </w:r>
+    </w:p>
+    <w:p>
+      <w:pPr>
+        <w:pStyle w:val="Prrafodelista"/>
+        <w:numPr>
+          <w:ilvl w:val="1"/>
+          <w:numId w:val="13"/>
+        </w:numPr>
+        <w:jc w:val="both"/>
+      </w:pPr>
+      <w:r>
+        <w:rPr>
+          <w:b/>
+        </w:rPr>
+        <w:t>Neutras</w:t>
+      </w:r>
+      <w:r>
+        <w:t>:</w:t>
+      </w:r>
+      <w:r>
+        <w:t xml:space="preserve"> Cantidad de tríos que no participan en el cálculo del factor</w:t>
+      </w:r>
+    </w:p>
+    <w:p>
+      <w:pPr>
+        <w:pStyle w:val="Prrafodelista"/>
+        <w:numPr>
+          <w:ilvl w:val="1"/>
+          <w:numId w:val="13"/>
+        </w:numPr>
+        <w:jc w:val="both"/>
+      </w:pPr>
+      <w:r>
+        <w:rPr>
+          <w:b/>
+        </w:rPr>
+        <w:t>Factor</w:t>
+      </w:r>
+      <w:r>
+        <w:t>:</w:t>
+      </w:r>
+      <w:r>
+        <w:t xml:space="preserve"> Factor de pago final asociado a la unidad de negocio en </w:t>
+      </w:r>
+      <w:r>
+        <w:t>cuestión</w:t>
+      </w:r>
+    </w:p>
+    <w:p>
+      <w:pPr>
+        <w:jc w:val="both"/>
       </w:pPr>
     </w:p>
     <w:sectPr>
@@ -3022,7 +3521,7 @@
           <w:rPr>
             <w:noProof/>
           </w:rPr>
-          <w:t>4</w:t>
+          <w:t>7</w:t>
         </w:r>
         <w:r>
           <w:rPr>
@@ -3465,6 +3964,95 @@
     </w:lvl>
   </w:abstractNum>
   <w:abstractNum w:abstractNumId="3" w15:restartNumberingAfterBreak="0">
+    <w:nsid w:val="1B750C6E"/>
+    <w:multiLevelType w:val="hybridMultilevel"/>
+    <w:tmpl w:val="9DD462AC"/>
+    <w:lvl w:ilvl="0" w:tplc="0C0A000F">
+      <w:start w:val="1"/>
+      <w:numFmt w:val="decimal"/>
+      <w:lvlText w:val="%1."/>
+      <w:lvlJc w:val="left"/>
+      <w:pPr>
+        <w:ind w:left="720" w:hanging="360"/>
+      </w:pPr>
+      <w:rPr>
+        <w:rFonts w:hint="default"/>
+      </w:rPr>
+    </w:lvl>
+    <w:lvl w:ilvl="1" w:tplc="0C0A0019">
+      <w:start w:val="1"/>
+      <w:numFmt w:val="lowerLetter"/>
+      <w:lvlText w:val="%2."/>
+      <w:lvlJc w:val="left"/>
+      <w:pPr>
+        <w:ind w:left="1440" w:hanging="360"/>
+      </w:pPr>
+    </w:lvl>
+    <w:lvl w:ilvl="2" w:tplc="0C0A001B" w:tentative="1">
+      <w:start w:val="1"/>
+      <w:numFmt w:val="lowerRoman"/>
+      <w:lvlText w:val="%3."/>
+      <w:lvlJc w:val="right"/>
+      <w:pPr>
+        <w:ind w:left="2160" w:hanging="180"/>
+      </w:pPr>
+    </w:lvl>
+    <w:lvl w:ilvl="3" w:tplc="0C0A000F" w:tentative="1">
+      <w:start w:val="1"/>
+      <w:numFmt w:val="decimal"/>
+      <w:lvlText w:val="%4."/>
+      <w:lvlJc w:val="left"/>
+      <w:pPr>
+        <w:ind w:left="2880" w:hanging="360"/>
+      </w:pPr>
+    </w:lvl>
+    <w:lvl w:ilvl="4" w:tplc="0C0A0019" w:tentative="1">
+      <w:start w:val="1"/>
+      <w:numFmt w:val="lowerLetter"/>
+      <w:lvlText w:val="%5."/>
+      <w:lvlJc w:val="left"/>
+      <w:pPr>
+        <w:ind w:left="3600" w:hanging="360"/>
+      </w:pPr>
+    </w:lvl>
+    <w:lvl w:ilvl="5" w:tplc="0C0A001B" w:tentative="1">
+      <w:start w:val="1"/>
+      <w:numFmt w:val="lowerRoman"/>
+      <w:lvlText w:val="%6."/>
+      <w:lvlJc w:val="right"/>
+      <w:pPr>
+        <w:ind w:left="4320" w:hanging="180"/>
+      </w:pPr>
+    </w:lvl>
+    <w:lvl w:ilvl="6" w:tplc="0C0A000F" w:tentative="1">
+      <w:start w:val="1"/>
+      <w:numFmt w:val="decimal"/>
+      <w:lvlText w:val="%7."/>
+      <w:lvlJc w:val="left"/>
+      <w:pPr>
+        <w:ind w:left="5040" w:hanging="360"/>
+      </w:pPr>
+    </w:lvl>
+    <w:lvl w:ilvl="7" w:tplc="0C0A0019" w:tentative="1">
+      <w:start w:val="1"/>
+      <w:numFmt w:val="lowerLetter"/>
+      <w:lvlText w:val="%8."/>
+      <w:lvlJc w:val="left"/>
+      <w:pPr>
+        <w:ind w:left="5760" w:hanging="360"/>
+      </w:pPr>
+    </w:lvl>
+    <w:lvl w:ilvl="8" w:tplc="0C0A001B" w:tentative="1">
+      <w:start w:val="1"/>
+      <w:numFmt w:val="lowerRoman"/>
+      <w:lvlText w:val="%9."/>
+      <w:lvlJc w:val="right"/>
+      <w:pPr>
+        <w:ind w:left="6480" w:hanging="180"/>
+      </w:pPr>
+    </w:lvl>
+  </w:abstractNum>
+  <w:abstractNum w:abstractNumId="4" w15:restartNumberingAfterBreak="0">
     <w:nsid w:val="232A2FF7"/>
     <w:multiLevelType w:val="hybridMultilevel"/>
     <w:tmpl w:val="D2024A66"/>
@@ -3553,7 +4141,7 @@
       </w:pPr>
     </w:lvl>
   </w:abstractNum>
-  <w:abstractNum w:abstractNumId="4" w15:restartNumberingAfterBreak="0">
+  <w:abstractNum w:abstractNumId="5" w15:restartNumberingAfterBreak="0">
     <w:nsid w:val="3DC55C85"/>
     <w:multiLevelType w:val="hybridMultilevel"/>
     <w:tmpl w:val="635644C6"/>
@@ -3639,7 +4227,7 @@
       </w:pPr>
     </w:lvl>
   </w:abstractNum>
-  <w:abstractNum w:abstractNumId="5" w15:restartNumberingAfterBreak="0">
+  <w:abstractNum w:abstractNumId="6" w15:restartNumberingAfterBreak="0">
     <w:nsid w:val="45A05CFA"/>
     <w:multiLevelType w:val="hybridMultilevel"/>
     <w:tmpl w:val="D2024A66"/>
@@ -3728,7 +4316,93 @@
       </w:pPr>
     </w:lvl>
   </w:abstractNum>
-  <w:abstractNum w:abstractNumId="6" w15:restartNumberingAfterBreak="0">
+  <w:abstractNum w:abstractNumId="7" w15:restartNumberingAfterBreak="0">
+    <w:nsid w:val="4B7058B2"/>
+    <w:multiLevelType w:val="hybridMultilevel"/>
+    <w:tmpl w:val="BF28E4CC"/>
+    <w:lvl w:ilvl="0" w:tplc="0C0A000F">
+      <w:start w:val="1"/>
+      <w:numFmt w:val="decimal"/>
+      <w:lvlText w:val="%1."/>
+      <w:lvlJc w:val="left"/>
+      <w:pPr>
+        <w:ind w:left="720" w:hanging="360"/>
+      </w:pPr>
+    </w:lvl>
+    <w:lvl w:ilvl="1" w:tplc="0C0A0019">
+      <w:start w:val="1"/>
+      <w:numFmt w:val="lowerLetter"/>
+      <w:lvlText w:val="%2."/>
+      <w:lvlJc w:val="left"/>
+      <w:pPr>
+        <w:ind w:left="1440" w:hanging="360"/>
+      </w:pPr>
+    </w:lvl>
+    <w:lvl w:ilvl="2" w:tplc="0C0A001B" w:tentative="1">
+      <w:start w:val="1"/>
+      <w:numFmt w:val="lowerRoman"/>
+      <w:lvlText w:val="%3."/>
+      <w:lvlJc w:val="right"/>
+      <w:pPr>
+        <w:ind w:left="2160" w:hanging="180"/>
+      </w:pPr>
+    </w:lvl>
+    <w:lvl w:ilvl="3" w:tplc="0C0A000F" w:tentative="1">
+      <w:start w:val="1"/>
+      <w:numFmt w:val="decimal"/>
+      <w:lvlText w:val="%4."/>
+      <w:lvlJc w:val="left"/>
+      <w:pPr>
+        <w:ind w:left="2880" w:hanging="360"/>
+      </w:pPr>
+    </w:lvl>
+    <w:lvl w:ilvl="4" w:tplc="0C0A0019" w:tentative="1">
+      <w:start w:val="1"/>
+      <w:numFmt w:val="lowerLetter"/>
+      <w:lvlText w:val="%5."/>
+      <w:lvlJc w:val="left"/>
+      <w:pPr>
+        <w:ind w:left="3600" w:hanging="360"/>
+      </w:pPr>
+    </w:lvl>
+    <w:lvl w:ilvl="5" w:tplc="0C0A001B" w:tentative="1">
+      <w:start w:val="1"/>
+      <w:numFmt w:val="lowerRoman"/>
+      <w:lvlText w:val="%6."/>
+      <w:lvlJc w:val="right"/>
+      <w:pPr>
+        <w:ind w:left="4320" w:hanging="180"/>
+      </w:pPr>
+    </w:lvl>
+    <w:lvl w:ilvl="6" w:tplc="0C0A000F" w:tentative="1">
+      <w:start w:val="1"/>
+      <w:numFmt w:val="decimal"/>
+      <w:lvlText w:val="%7."/>
+      <w:lvlJc w:val="left"/>
+      <w:pPr>
+        <w:ind w:left="5040" w:hanging="360"/>
+      </w:pPr>
+    </w:lvl>
+    <w:lvl w:ilvl="7" w:tplc="0C0A0019" w:tentative="1">
+      <w:start w:val="1"/>
+      <w:numFmt w:val="lowerLetter"/>
+      <w:lvlText w:val="%8."/>
+      <w:lvlJc w:val="left"/>
+      <w:pPr>
+        <w:ind w:left="5760" w:hanging="360"/>
+      </w:pPr>
+    </w:lvl>
+    <w:lvl w:ilvl="8" w:tplc="0C0A001B" w:tentative="1">
+      <w:start w:val="1"/>
+      <w:numFmt w:val="lowerRoman"/>
+      <w:lvlText w:val="%9."/>
+      <w:lvlJc w:val="right"/>
+      <w:pPr>
+        <w:ind w:left="6480" w:hanging="180"/>
+      </w:pPr>
+    </w:lvl>
+  </w:abstractNum>
+  <w:abstractNum w:abstractNumId="8" w15:restartNumberingAfterBreak="0">
     <w:nsid w:val="53E4124E"/>
     <w:multiLevelType w:val="multilevel"/>
     <w:tmpl w:val="C1F67F68"/>
@@ -3849,7 +4523,7 @@
       </w:rPr>
     </w:lvl>
   </w:abstractNum>
-  <w:abstractNum w:abstractNumId="7" w15:restartNumberingAfterBreak="0">
+  <w:abstractNum w:abstractNumId="9" w15:restartNumberingAfterBreak="0">
     <w:nsid w:val="585A42F7"/>
     <w:multiLevelType w:val="hybridMultilevel"/>
     <w:tmpl w:val="635644C6"/>
@@ -3935,7 +4609,7 @@
       </w:pPr>
     </w:lvl>
   </w:abstractNum>
-  <w:abstractNum w:abstractNumId="8" w15:restartNumberingAfterBreak="0">
+  <w:abstractNum w:abstractNumId="10" w15:restartNumberingAfterBreak="0">
     <w:nsid w:val="60D80FCC"/>
     <w:multiLevelType w:val="multilevel"/>
     <w:tmpl w:val="AE8A7706"/>
@@ -4055,7 +4729,7 @@
       </w:rPr>
     </w:lvl>
   </w:abstractNum>
-  <w:abstractNum w:abstractNumId="9" w15:restartNumberingAfterBreak="0">
+  <w:abstractNum w:abstractNumId="11" w15:restartNumberingAfterBreak="0">
     <w:nsid w:val="6D9423B3"/>
     <w:multiLevelType w:val="multilevel"/>
     <w:tmpl w:val="742C2DFE"/>
@@ -4168,7 +4842,7 @@
       </w:rPr>
     </w:lvl>
   </w:abstractNum>
-  <w:abstractNum w:abstractNumId="10" w15:restartNumberingAfterBreak="0">
+  <w:abstractNum w:abstractNumId="12" w15:restartNumberingAfterBreak="0">
     <w:nsid w:val="75947D7E"/>
     <w:multiLevelType w:val="hybridMultilevel"/>
     <w:tmpl w:val="635644C6"/>
@@ -4255,37 +4929,43 @@
     </w:lvl>
   </w:abstractNum>
   <w:num w:numId="1">
-    <w:abstractNumId w:val="8"/>
+    <w:abstractNumId w:val="10"/>
   </w:num>
   <w:num w:numId="2">
     <w:abstractNumId w:val="0"/>
   </w:num>
   <w:num w:numId="3">
-    <w:abstractNumId w:val="6"/>
+    <w:abstractNumId w:val="8"/>
   </w:num>
   <w:num w:numId="4">
     <w:abstractNumId w:val="1"/>
   </w:num>
   <w:num w:numId="5">
-    <w:abstractNumId w:val="9"/>
+    <w:abstractNumId w:val="11"/>
   </w:num>
   <w:num w:numId="6">
     <w:abstractNumId w:val="2"/>
   </w:num>
   <w:num w:numId="7">
+    <w:abstractNumId w:val="5"/>
+  </w:num>
+  <w:num w:numId="8">
+    <w:abstractNumId w:val="9"/>
+  </w:num>
+  <w:num w:numId="9">
+    <w:abstractNumId w:val="12"/>
+  </w:num>
+  <w:num w:numId="10">
     <w:abstractNumId w:val="4"/>
   </w:num>
-  <w:num w:numId="8">
-    <w:abstractNumId w:val="7"/>
+  <w:num w:numId="11">
+    <w:abstractNumId w:val="6"/>
   </w:num>
-  <w:num w:numId="9">
-    <w:abstractNumId w:val="10"/>
-  </w:num>
-  <w:num w:numId="10">
+  <w:num w:numId="12">
     <w:abstractNumId w:val="3"/>
   </w:num>
-  <w:num w:numId="11">
-    <w:abstractNumId w:val="5"/>
+  <w:num w:numId="13">
+    <w:abstractNumId w:val="7"/>
   </w:num>
 </w:numbering>
 </file>
@@ -5588,7 +6268,7 @@
 </file>
 
 <file path=customXml/itemProps2.xml><?xml version="1.0" encoding="utf-8"?>
-<ds:datastoreItem xmlns:ds="http://schemas.openxmlformats.org/officeDocument/2006/customXml" ds:itemID="{23A9CCC8-2CA7-4A0D-BC68-F449711518F5}">
+<ds:datastoreItem xmlns:ds="http://schemas.openxmlformats.org/officeDocument/2006/customXml" ds:itemID="{6A5503BF-067B-4F61-A2D7-838649D2033D}">
   <ds:schemaRefs>
     <ds:schemaRef ds:uri="http://schemas.openxmlformats.org/officeDocument/2006/bibliography"/>
   </ds:schemaRefs>

</xml_diff>